<commit_message>
update design documnet and implement store heartrate data and fetch 10 minutes and today's heartrate data
</commit_message>
<xml_diff>
--- a/Healthcare app-v1.0.docx
+++ b/Healthcare app-v1.0.docx
@@ -102,67 +102,130 @@
     </w:p>
     <w:p/>
     <w:p>
-      <w:r>
-        <w:rPr>
-          <w:noProof/>
-        </w:rPr>
-        <w:drawing>
-          <wp:inline distT="0" distB="0" distL="0" distR="0" wp14:anchorId="06853338" wp14:editId="3F0AA617">
-            <wp:extent cx="5943363" cy="5162550"/>
-            <wp:effectExtent l="0" t="0" r="635" b="0"/>
-            <wp:docPr id="1" name="Picture 1" descr="C:\Users\yashvant\Downloads\Healthcare AWS APP (2).jpg"/>
-            <wp:cNvGraphicFramePr>
-              <a:graphicFrameLocks xmlns:a="http://schemas.openxmlformats.org/drawingml/2006/main" noChangeAspect="1"/>
-            </wp:cNvGraphicFramePr>
-            <a:graphic xmlns:a="http://schemas.openxmlformats.org/drawingml/2006/main">
-              <a:graphicData uri="http://schemas.openxmlformats.org/drawingml/2006/picture">
-                <pic:pic xmlns:pic="http://schemas.openxmlformats.org/drawingml/2006/picture">
-                  <pic:nvPicPr>
-                    <pic:cNvPr id="0" name="Picture 1" descr="C:\Users\yashvant\Downloads\Healthcare AWS APP (2).jpg"/>
-                    <pic:cNvPicPr>
-                      <a:picLocks noChangeAspect="1" noChangeArrowheads="1"/>
-                    </pic:cNvPicPr>
-                  </pic:nvPicPr>
-                  <pic:blipFill>
-                    <a:blip r:embed="rId6">
-                      <a:extLst>
-                        <a:ext uri="{28A0092B-C50C-407E-A947-70E740481C1C}">
-                          <a14:useLocalDpi xmlns:a14="http://schemas.microsoft.com/office/drawing/2010/main" val="0"/>
-                        </a:ext>
-                      </a:extLst>
-                    </a:blip>
-                    <a:srcRect/>
-                    <a:stretch>
-                      <a:fillRect/>
-                    </a:stretch>
-                  </pic:blipFill>
-                  <pic:spPr bwMode="auto">
-                    <a:xfrm>
-                      <a:off x="0" y="0"/>
-                      <a:ext cx="5945988" cy="5164830"/>
-                    </a:xfrm>
-                    <a:prstGeom prst="rect">
-                      <a:avLst/>
-                    </a:prstGeom>
-                    <a:noFill/>
-                    <a:ln>
+      <w:pPr>
+        <w:rPr>
+          <w:del w:id="0" w:author="yashvant chauhan" w:date="2020-04-06T10:17:00Z"/>
+        </w:rPr>
+      </w:pPr>
+      <w:del w:id="1" w:author="yashvant chauhan" w:date="2020-04-06T10:17:00Z">
+        <w:r>
+          <w:rPr>
+            <w:noProof/>
+          </w:rPr>
+          <w:drawing>
+            <wp:inline distT="0" distB="0" distL="0" distR="0" wp14:anchorId="06853338" wp14:editId="483AD762">
+              <wp:extent cx="5943363" cy="5162550"/>
+              <wp:effectExtent l="0" t="0" r="635" b="0"/>
+              <wp:docPr id="1" name="Picture 1" descr="C:\Users\yashvant\Downloads\Healthcare AWS APP (2).jpg"/>
+              <wp:cNvGraphicFramePr>
+                <a:graphicFrameLocks xmlns:a="http://schemas.openxmlformats.org/drawingml/2006/main" noChangeAspect="1"/>
+              </wp:cNvGraphicFramePr>
+              <a:graphic xmlns:a="http://schemas.openxmlformats.org/drawingml/2006/main">
+                <a:graphicData uri="http://schemas.openxmlformats.org/drawingml/2006/picture">
+                  <pic:pic xmlns:pic="http://schemas.openxmlformats.org/drawingml/2006/picture">
+                    <pic:nvPicPr>
+                      <pic:cNvPr id="0" name="Picture 1" descr="C:\Users\yashvant\Downloads\Healthcare AWS APP (2).jpg"/>
+                      <pic:cNvPicPr>
+                        <a:picLocks noChangeAspect="1" noChangeArrowheads="1"/>
+                      </pic:cNvPicPr>
+                    </pic:nvPicPr>
+                    <pic:blipFill>
+                      <a:blip r:embed="rId6">
+                        <a:extLst>
+                          <a:ext uri="{28A0092B-C50C-407E-A947-70E740481C1C}">
+                            <a14:useLocalDpi xmlns:a14="http://schemas.microsoft.com/office/drawing/2010/main" val="0"/>
+                          </a:ext>
+                        </a:extLst>
+                      </a:blip>
+                      <a:srcRect/>
+                      <a:stretch>
+                        <a:fillRect/>
+                      </a:stretch>
+                    </pic:blipFill>
+                    <pic:spPr bwMode="auto">
+                      <a:xfrm>
+                        <a:off x="0" y="0"/>
+                        <a:ext cx="5945988" cy="5164830"/>
+                      </a:xfrm>
+                      <a:prstGeom prst="rect">
+                        <a:avLst/>
+                      </a:prstGeom>
                       <a:noFill/>
-                    </a:ln>
-                  </pic:spPr>
-                </pic:pic>
-              </a:graphicData>
-            </a:graphic>
-          </wp:inline>
-        </w:drawing>
-      </w:r>
-    </w:p>
-    <w:p/>
+                      <a:ln>
+                        <a:noFill/>
+                      </a:ln>
+                    </pic:spPr>
+                  </pic:pic>
+                </a:graphicData>
+              </a:graphic>
+            </wp:inline>
+          </w:drawing>
+        </w:r>
+      </w:del>
+    </w:p>
+    <w:p>
+      <w:ins w:id="2" w:author="yashvant chauhan" w:date="2020-04-06T10:18:00Z">
+        <w:r>
+          <w:rPr>
+            <w:noProof/>
+          </w:rPr>
+          <w:lastRenderedPageBreak/>
+          <w:drawing>
+            <wp:inline distT="0" distB="0" distL="0" distR="0" wp14:anchorId="497833B4" wp14:editId="79CC1D3D">
+              <wp:extent cx="5943600" cy="4344670"/>
+              <wp:effectExtent l="0" t="0" r="0" b="0"/>
+              <wp:docPr id="2" name="Picture 2" descr="C:\Users\yashvant\Downloads\Healthcare AWS APP (3).jpg"/>
+              <wp:cNvGraphicFramePr>
+                <a:graphicFrameLocks xmlns:a="http://schemas.openxmlformats.org/drawingml/2006/main" noChangeAspect="1"/>
+              </wp:cNvGraphicFramePr>
+              <a:graphic xmlns:a="http://schemas.openxmlformats.org/drawingml/2006/main">
+                <a:graphicData uri="http://schemas.openxmlformats.org/drawingml/2006/picture">
+                  <pic:pic xmlns:pic="http://schemas.openxmlformats.org/drawingml/2006/picture">
+                    <pic:nvPicPr>
+                      <pic:cNvPr id="0" name="Picture 1" descr="C:\Users\yashvant\Downloads\Healthcare AWS APP (3).jpg"/>
+                      <pic:cNvPicPr>
+                        <a:picLocks noChangeAspect="1" noChangeArrowheads="1"/>
+                      </pic:cNvPicPr>
+                    </pic:nvPicPr>
+                    <pic:blipFill>
+                      <a:blip r:embed="rId7">
+                        <a:extLst>
+                          <a:ext uri="{28A0092B-C50C-407E-A947-70E740481C1C}">
+                            <a14:useLocalDpi xmlns:a14="http://schemas.microsoft.com/office/drawing/2010/main" val="0"/>
+                          </a:ext>
+                        </a:extLst>
+                      </a:blip>
+                      <a:srcRect/>
+                      <a:stretch>
+                        <a:fillRect/>
+                      </a:stretch>
+                    </pic:blipFill>
+                    <pic:spPr bwMode="auto">
+                      <a:xfrm>
+                        <a:off x="0" y="0"/>
+                        <a:ext cx="5943600" cy="4344670"/>
+                      </a:xfrm>
+                      <a:prstGeom prst="rect">
+                        <a:avLst/>
+                      </a:prstGeom>
+                      <a:noFill/>
+                      <a:ln>
+                        <a:noFill/>
+                      </a:ln>
+                    </pic:spPr>
+                  </pic:pic>
+                </a:graphicData>
+              </a:graphic>
+            </wp:inline>
+          </w:drawing>
+        </w:r>
+      </w:ins>
+    </w:p>
     <w:p>
       <w:pPr>
         <w:pStyle w:val="Heading1"/>
       </w:pPr>
       <w:r>
-        <w:lastRenderedPageBreak/>
         <w:t>Data Model</w:t>
       </w:r>
       <w:r>
@@ -183,72 +246,90 @@
     <w:p>
       <w:pPr>
         <w:rPr>
+          <w:del w:id="3" w:author="yashvant chauhan" w:date="2020-04-06T10:18:00Z"/>
           <w:lang w:val="pl-PL"/>
         </w:rPr>
       </w:pPr>
-      <w:r>
-        <w:rPr>
-          <w:rStyle w:val="Heading1Char"/>
-          <w:lang w:val="pl-PL"/>
-        </w:rPr>
-        <w:t>API URL</w:t>
-      </w:r>
-      <w:r>
-        <w:rPr>
-          <w:lang w:val="pl-PL"/>
-        </w:rPr>
-        <w:t xml:space="preserve"> </w:t>
-      </w:r>
-      <w:commentRangeStart w:id="0"/>
-      <w:r>
-        <w:fldChar w:fldCharType="begin"/>
-      </w:r>
-      <w:r>
-        <w:rPr>
-          <w:lang w:val="pl-PL"/>
-        </w:rPr>
-        <w:instrText xml:space="preserve"> HYPERLINK "http://healthcare/config/heartrate" </w:instrText>
-      </w:r>
-      <w:r>
-        <w:fldChar w:fldCharType="separate"/>
-      </w:r>
-      <w:r>
-        <w:rPr>
-          <w:rStyle w:val="Hyperlink"/>
-          <w:lang w:val="pl-PL"/>
-        </w:rPr>
-        <w:t>http://healthcare/config/heartrate</w:t>
-      </w:r>
-      <w:r>
-        <w:rPr>
-          <w:rStyle w:val="Hyperlink"/>
-        </w:rPr>
-        <w:fldChar w:fldCharType="end"/>
-      </w:r>
-      <w:commentRangeEnd w:id="0"/>
+      <w:del w:id="4" w:author="yashvant chauhan" w:date="2020-04-06T10:18:00Z">
+        <w:r>
+          <w:rPr>
+            <w:rStyle w:val="Heading1Char"/>
+            <w:lang w:val="pl-PL"/>
+          </w:rPr>
+          <w:delText>API URL</w:delText>
+        </w:r>
+        <w:r>
+          <w:rPr>
+            <w:lang w:val="pl-PL"/>
+          </w:rPr>
+          <w:delText xml:space="preserve"> </w:delText>
+        </w:r>
+        <w:commentRangeStart w:id="5"/>
+        <w:commentRangeStart w:id="6"/>
+        <w:r>
+          <w:fldChar w:fldCharType="begin"/>
+        </w:r>
+        <w:r>
+          <w:rPr>
+            <w:lang w:val="pl-PL"/>
+          </w:rPr>
+          <w:delInstrText xml:space="preserve"> HYPERLINK "http://healthcare/config/heartrate" </w:delInstrText>
+        </w:r>
+        <w:r>
+          <w:fldChar w:fldCharType="separate"/>
+        </w:r>
+        <w:r>
+          <w:rPr>
+            <w:rStyle w:val="Hyperlink"/>
+            <w:lang w:val="pl-PL"/>
+          </w:rPr>
+          <w:delText>http://healthcare/config/heartrate</w:delText>
+        </w:r>
+        <w:r>
+          <w:rPr>
+            <w:rStyle w:val="Hyperlink"/>
+          </w:rPr>
+          <w:fldChar w:fldCharType="end"/>
+        </w:r>
+        <w:commentRangeEnd w:id="5"/>
+        <w:r>
+          <w:rPr>
+            <w:rStyle w:val="CommentReference"/>
+          </w:rPr>
+          <w:commentReference w:id="5"/>
+        </w:r>
+      </w:del>
+      <w:commentRangeEnd w:id="6"/>
       <w:r>
         <w:rPr>
           <w:rStyle w:val="CommentReference"/>
         </w:rPr>
-        <w:commentReference w:id="0"/>
-      </w:r>
-    </w:p>
-    <w:p>
-      <w:r>
-        <w:rPr>
-          <w:rStyle w:val="Heading1Char"/>
-        </w:rPr>
-        <w:t>METHOD</w:t>
-      </w:r>
-      <w:r>
-        <w:rPr>
-          <w:rStyle w:val="Heading1Char"/>
-        </w:rPr>
-        <w:t xml:space="preserve">: </w:t>
-      </w:r>
-      <w:r>
-        <w:t xml:space="preserve">  HTTP POST</w:t>
-      </w:r>
+        <w:commentReference w:id="6"/>
+      </w:r>
+    </w:p>
+    <w:p>
+      <w:pPr>
+        <w:rPr>
+          <w:del w:id="7" w:author="yashvant chauhan" w:date="2020-04-06T10:18:00Z"/>
+        </w:rPr>
+      </w:pPr>
+      <w:del w:id="8" w:author="yashvant chauhan" w:date="2020-04-06T10:18:00Z">
+        <w:r>
+          <w:rPr>
+            <w:rStyle w:val="Heading1Char"/>
+          </w:rPr>
+          <w:delText>METHOD</w:delText>
+        </w:r>
+        <w:r>
+          <w:rPr>
+            <w:rStyle w:val="Heading1Char"/>
+          </w:rPr>
+          <w:delText xml:space="preserve">: </w:delText>
+        </w:r>
+        <w:r>
+          <w:delText xml:space="preserve">  HTTP POST</w:delText>
+        </w:r>
+      </w:del>
     </w:p>
     <w:tbl>
       <w:tblPr>
@@ -261,27 +342,47 @@
         <w:gridCol w:w="4680"/>
       </w:tblGrid>
       <w:tr>
+        <w:trPr>
+          <w:del w:id="9" w:author="yashvant chauhan" w:date="2020-04-06T10:18:00Z"/>
+        </w:trPr>
         <w:tc>
           <w:tcPr>
             <w:tcW w:w="6565" w:type="dxa"/>
             <w:gridSpan w:val="2"/>
           </w:tcPr>
           <w:p>
-            <w:r>
-              <w:t>Heartrate notification configuration</w:t>
-            </w:r>
-          </w:p>
-        </w:tc>
-      </w:tr>
-      <w:tr>
+            <w:pPr>
+              <w:rPr>
+                <w:del w:id="10" w:author="yashvant chauhan" w:date="2020-04-06T10:18:00Z"/>
+              </w:rPr>
+            </w:pPr>
+            <w:del w:id="11" w:author="yashvant chauhan" w:date="2020-04-06T10:18:00Z">
+              <w:r>
+                <w:delText>Heartrate notification configuration</w:delText>
+              </w:r>
+            </w:del>
+          </w:p>
+        </w:tc>
+      </w:tr>
+      <w:tr>
+        <w:trPr>
+          <w:del w:id="12" w:author="yashvant chauhan" w:date="2020-04-06T10:18:00Z"/>
+        </w:trPr>
         <w:tc>
           <w:tcPr>
             <w:tcW w:w="1885" w:type="dxa"/>
           </w:tcPr>
           <w:p>
-            <w:r>
-              <w:t>deviceId</w:t>
-            </w:r>
+            <w:pPr>
+              <w:rPr>
+                <w:del w:id="13" w:author="yashvant chauhan" w:date="2020-04-06T10:18:00Z"/>
+              </w:rPr>
+            </w:pPr>
+            <w:del w:id="14" w:author="yashvant chauhan" w:date="2020-04-06T10:18:00Z">
+              <w:r>
+                <w:delText>deviceId</w:delText>
+              </w:r>
+            </w:del>
           </w:p>
         </w:tc>
         <w:tc>
@@ -289,21 +390,40 @@
             <w:tcW w:w="4680" w:type="dxa"/>
           </w:tcPr>
           <w:p>
-            <w:r>
-              <w:t>string</w:t>
-            </w:r>
-          </w:p>
-        </w:tc>
-      </w:tr>
-      <w:tr>
+            <w:pPr>
+              <w:rPr>
+                <w:del w:id="15" w:author="yashvant chauhan" w:date="2020-04-06T10:18:00Z"/>
+              </w:rPr>
+            </w:pPr>
+            <w:del w:id="16" w:author="yashvant chauhan" w:date="2020-04-06T10:18:00Z">
+              <w:r>
+                <w:delText>string</w:delText>
+              </w:r>
+            </w:del>
+          </w:p>
+        </w:tc>
+        <w:bookmarkStart w:id="17" w:name="_GoBack"/>
+        <w:bookmarkEnd w:id="17"/>
+      </w:tr>
+      <w:tr>
+        <w:trPr>
+          <w:del w:id="18" w:author="yashvant chauhan" w:date="2020-04-06T10:18:00Z"/>
+        </w:trPr>
         <w:tc>
           <w:tcPr>
             <w:tcW w:w="1885" w:type="dxa"/>
           </w:tcPr>
           <w:p>
-            <w:r>
-              <w:t>patientId</w:t>
-            </w:r>
+            <w:pPr>
+              <w:rPr>
+                <w:del w:id="19" w:author="yashvant chauhan" w:date="2020-04-06T10:18:00Z"/>
+              </w:rPr>
+            </w:pPr>
+            <w:del w:id="20" w:author="yashvant chauhan" w:date="2020-04-06T10:18:00Z">
+              <w:r>
+                <w:delText>patientId</w:delText>
+              </w:r>
+            </w:del>
           </w:p>
         </w:tc>
         <w:tc>
@@ -311,21 +431,38 @@
             <w:tcW w:w="4680" w:type="dxa"/>
           </w:tcPr>
           <w:p>
-            <w:r>
-              <w:t>string</w:t>
-            </w:r>
-          </w:p>
-        </w:tc>
-      </w:tr>
-      <w:tr>
+            <w:pPr>
+              <w:rPr>
+                <w:del w:id="21" w:author="yashvant chauhan" w:date="2020-04-06T10:18:00Z"/>
+              </w:rPr>
+            </w:pPr>
+            <w:del w:id="22" w:author="yashvant chauhan" w:date="2020-04-06T10:18:00Z">
+              <w:r>
+                <w:delText>string</w:delText>
+              </w:r>
+            </w:del>
+          </w:p>
+        </w:tc>
+      </w:tr>
+      <w:tr>
+        <w:trPr>
+          <w:del w:id="23" w:author="yashvant chauhan" w:date="2020-04-06T10:18:00Z"/>
+        </w:trPr>
         <w:tc>
           <w:tcPr>
             <w:tcW w:w="1885" w:type="dxa"/>
           </w:tcPr>
           <w:p>
-            <w:r>
-              <w:t>firstname</w:t>
-            </w:r>
+            <w:pPr>
+              <w:rPr>
+                <w:del w:id="24" w:author="yashvant chauhan" w:date="2020-04-06T10:18:00Z"/>
+              </w:rPr>
+            </w:pPr>
+            <w:del w:id="25" w:author="yashvant chauhan" w:date="2020-04-06T10:18:00Z">
+              <w:r>
+                <w:delText>firstname</w:delText>
+              </w:r>
+            </w:del>
           </w:p>
         </w:tc>
         <w:tc>
@@ -333,21 +470,38 @@
             <w:tcW w:w="4680" w:type="dxa"/>
           </w:tcPr>
           <w:p>
-            <w:r>
-              <w:t>string</w:t>
-            </w:r>
-          </w:p>
-        </w:tc>
-      </w:tr>
-      <w:tr>
+            <w:pPr>
+              <w:rPr>
+                <w:del w:id="26" w:author="yashvant chauhan" w:date="2020-04-06T10:18:00Z"/>
+              </w:rPr>
+            </w:pPr>
+            <w:del w:id="27" w:author="yashvant chauhan" w:date="2020-04-06T10:18:00Z">
+              <w:r>
+                <w:delText>string</w:delText>
+              </w:r>
+            </w:del>
+          </w:p>
+        </w:tc>
+      </w:tr>
+      <w:tr>
+        <w:trPr>
+          <w:del w:id="28" w:author="yashvant chauhan" w:date="2020-04-06T10:18:00Z"/>
+        </w:trPr>
         <w:tc>
           <w:tcPr>
             <w:tcW w:w="1885" w:type="dxa"/>
           </w:tcPr>
           <w:p>
-            <w:r>
-              <w:t>lastname</w:t>
-            </w:r>
+            <w:pPr>
+              <w:rPr>
+                <w:del w:id="29" w:author="yashvant chauhan" w:date="2020-04-06T10:18:00Z"/>
+              </w:rPr>
+            </w:pPr>
+            <w:del w:id="30" w:author="yashvant chauhan" w:date="2020-04-06T10:18:00Z">
+              <w:r>
+                <w:delText>lastname</w:delText>
+              </w:r>
+            </w:del>
           </w:p>
         </w:tc>
         <w:tc>
@@ -355,21 +509,38 @@
             <w:tcW w:w="4680" w:type="dxa"/>
           </w:tcPr>
           <w:p>
-            <w:r>
-              <w:t>string</w:t>
-            </w:r>
-          </w:p>
-        </w:tc>
-      </w:tr>
-      <w:tr>
+            <w:pPr>
+              <w:rPr>
+                <w:del w:id="31" w:author="yashvant chauhan" w:date="2020-04-06T10:18:00Z"/>
+              </w:rPr>
+            </w:pPr>
+            <w:del w:id="32" w:author="yashvant chauhan" w:date="2020-04-06T10:18:00Z">
+              <w:r>
+                <w:delText>string</w:delText>
+              </w:r>
+            </w:del>
+          </w:p>
+        </w:tc>
+      </w:tr>
+      <w:tr>
+        <w:trPr>
+          <w:del w:id="33" w:author="yashvant chauhan" w:date="2020-04-06T10:18:00Z"/>
+        </w:trPr>
         <w:tc>
           <w:tcPr>
             <w:tcW w:w="1885" w:type="dxa"/>
           </w:tcPr>
           <w:p>
-            <w:r>
-              <w:t>email</w:t>
-            </w:r>
+            <w:pPr>
+              <w:rPr>
+                <w:del w:id="34" w:author="yashvant chauhan" w:date="2020-04-06T10:18:00Z"/>
+              </w:rPr>
+            </w:pPr>
+            <w:del w:id="35" w:author="yashvant chauhan" w:date="2020-04-06T10:18:00Z">
+              <w:r>
+                <w:delText>email</w:delText>
+              </w:r>
+            </w:del>
           </w:p>
         </w:tc>
         <w:tc>
@@ -377,21 +548,38 @@
             <w:tcW w:w="4680" w:type="dxa"/>
           </w:tcPr>
           <w:p>
-            <w:r>
-              <w:t>string</w:t>
-            </w:r>
-          </w:p>
-        </w:tc>
-      </w:tr>
-      <w:tr>
+            <w:pPr>
+              <w:rPr>
+                <w:del w:id="36" w:author="yashvant chauhan" w:date="2020-04-06T10:18:00Z"/>
+              </w:rPr>
+            </w:pPr>
+            <w:del w:id="37" w:author="yashvant chauhan" w:date="2020-04-06T10:18:00Z">
+              <w:r>
+                <w:delText>string</w:delText>
+              </w:r>
+            </w:del>
+          </w:p>
+        </w:tc>
+      </w:tr>
+      <w:tr>
+        <w:trPr>
+          <w:del w:id="38" w:author="yashvant chauhan" w:date="2020-04-06T10:18:00Z"/>
+        </w:trPr>
         <w:tc>
           <w:tcPr>
             <w:tcW w:w="1885" w:type="dxa"/>
           </w:tcPr>
           <w:p>
-            <w:r>
-              <w:t>mobile</w:t>
-            </w:r>
+            <w:pPr>
+              <w:rPr>
+                <w:del w:id="39" w:author="yashvant chauhan" w:date="2020-04-06T10:18:00Z"/>
+              </w:rPr>
+            </w:pPr>
+            <w:del w:id="40" w:author="yashvant chauhan" w:date="2020-04-06T10:18:00Z">
+              <w:r>
+                <w:delText>mobile</w:delText>
+              </w:r>
+            </w:del>
           </w:p>
         </w:tc>
         <w:tc>
@@ -399,9 +587,16 @@
             <w:tcW w:w="4680" w:type="dxa"/>
           </w:tcPr>
           <w:p>
-            <w:r>
-              <w:t>string</w:t>
-            </w:r>
+            <w:pPr>
+              <w:rPr>
+                <w:del w:id="41" w:author="yashvant chauhan" w:date="2020-04-06T10:18:00Z"/>
+              </w:rPr>
+            </w:pPr>
+            <w:del w:id="42" w:author="yashvant chauhan" w:date="2020-04-06T10:18:00Z">
+              <w:r>
+                <w:delText>string</w:delText>
+              </w:r>
+            </w:del>
           </w:p>
         </w:tc>
       </w:tr>
@@ -424,7 +619,7 @@
       <w:r>
         <w:t xml:space="preserve"> </w:t>
       </w:r>
-      <w:hyperlink r:id="rId9" w:history="1">
+      <w:hyperlink r:id="rId10" w:history="1">
         <w:r>
           <w:rPr>
             <w:rStyle w:val="Hyperlink"/>
@@ -438,6 +633,7 @@
         <w:rPr>
           <w:rStyle w:val="Heading1Char"/>
         </w:rPr>
+        <w:lastRenderedPageBreak/>
         <w:t>METHOD</w:t>
       </w:r>
       <w:r>
@@ -527,19 +723,27 @@
                 <w:i/>
               </w:rPr>
             </w:pPr>
-            <w:commentRangeStart w:id="1"/>
+            <w:commentRangeStart w:id="43"/>
+            <w:commentRangeStart w:id="44"/>
             <w:r>
               <w:rPr>
                 <w:i/>
               </w:rPr>
               <w:t>String</w:t>
             </w:r>
-            <w:commentRangeEnd w:id="1"/>
+            <w:commentRangeEnd w:id="43"/>
             <w:r>
               <w:rPr>
                 <w:rStyle w:val="CommentReference"/>
               </w:rPr>
-              <w:commentReference w:id="1"/>
+              <w:commentReference w:id="43"/>
+            </w:r>
+            <w:commentRangeEnd w:id="44"/>
+            <w:r>
+              <w:rPr>
+                <w:rStyle w:val="CommentReference"/>
+              </w:rPr>
+              <w:commentReference w:id="44"/>
             </w:r>
           </w:p>
         </w:tc>
@@ -748,7 +952,7 @@
         </w:rPr>
         <w:t xml:space="preserve"> </w:t>
       </w:r>
-      <w:hyperlink r:id="rId10" w:history="1">
+      <w:hyperlink r:id="rId11" w:history="1">
         <w:r>
           <w:rPr>
             <w:rStyle w:val="Hyperlink"/>
@@ -774,16 +978,24 @@
       <w:r>
         <w:t xml:space="preserve">  HTTP </w:t>
       </w:r>
-      <w:commentRangeStart w:id="2"/>
+      <w:commentRangeStart w:id="45"/>
+      <w:commentRangeStart w:id="46"/>
       <w:r>
         <w:t>GET</w:t>
       </w:r>
-      <w:commentRangeEnd w:id="2"/>
+      <w:commentRangeEnd w:id="45"/>
       <w:r>
         <w:rPr>
           <w:rStyle w:val="CommentReference"/>
         </w:rPr>
-        <w:commentReference w:id="2"/>
+        <w:commentReference w:id="45"/>
+      </w:r>
+      <w:commentRangeEnd w:id="46"/>
+      <w:r>
+        <w:rPr>
+          <w:rStyle w:val="CommentReference"/>
+        </w:rPr>
+        <w:commentReference w:id="46"/>
       </w:r>
     </w:p>
     <w:tbl>
@@ -807,8 +1019,21 @@
           </w:tcPr>
           <w:p>
             <w:r>
-              <w:t>Heartrate response :-deviceId and  array of heartrate</w:t>
-            </w:r>
+              <w:t>Heartrate response :-</w:t>
+            </w:r>
+            <w:del w:id="47" w:author="yashvant chauhan" w:date="2020-04-06T10:20:00Z">
+              <w:r>
+                <w:delText>deviceId and  array of</w:delText>
+              </w:r>
+            </w:del>
+            <w:r>
+              <w:t xml:space="preserve"> heartrate</w:t>
+            </w:r>
+            <w:ins w:id="48" w:author="yashvant chauhan" w:date="2020-04-06T10:20:00Z">
+              <w:r>
+                <w:t xml:space="preserve"> data</w:t>
+              </w:r>
+            </w:ins>
           </w:p>
           <w:p/>
         </w:tc>
@@ -846,12 +1071,66 @@
                 <w:i/>
               </w:rPr>
             </w:pPr>
-            <w:r>
+            <w:del w:id="49" w:author="yashvant chauhan" w:date="2020-04-06T10:20:00Z">
+              <w:r>
+                <w:rPr>
+                  <w:i/>
+                </w:rPr>
+                <w:delText>heartrate</w:delText>
+              </w:r>
+            </w:del>
+            <w:ins w:id="50" w:author="yashvant chauhan" w:date="2020-04-06T10:20:00Z">
+              <w:r>
+                <w:rPr>
+                  <w:i/>
+                </w:rPr>
+                <w:t>value</w:t>
+              </w:r>
+            </w:ins>
+          </w:p>
+        </w:tc>
+        <w:tc>
+          <w:tcPr>
+            <w:tcW w:w="4680" w:type="dxa"/>
+          </w:tcPr>
+          <w:p>
+            <w:pPr>
               <w:rPr>
                 <w:i/>
               </w:rPr>
-              <w:t>heartrate</w:t>
-            </w:r>
+            </w:pPr>
+            <w:r>
+              <w:rPr>
+                <w:i/>
+              </w:rPr>
+              <w:t>int</w:t>
+            </w:r>
+          </w:p>
+        </w:tc>
+      </w:tr>
+      <w:tr>
+        <w:trPr>
+          <w:ins w:id="51" w:author="yashvant chauhan" w:date="2020-04-06T10:20:00Z"/>
+        </w:trPr>
+        <w:tc>
+          <w:tcPr>
+            <w:tcW w:w="1885" w:type="dxa"/>
+          </w:tcPr>
+          <w:p>
+            <w:pPr>
+              <w:rPr>
+                <w:ins w:id="52" w:author="yashvant chauhan" w:date="2020-04-06T10:20:00Z"/>
+                <w:i/>
+              </w:rPr>
+            </w:pPr>
+            <w:ins w:id="53" w:author="yashvant chauhan" w:date="2020-04-06T10:20:00Z">
+              <w:r>
+                <w:rPr>
+                  <w:i/>
+                </w:rPr>
+                <w:t>deviceId</w:t>
+              </w:r>
+            </w:ins>
           </w:p>
         </w:tc>
         <w:tc>
@@ -861,15 +1140,10 @@
           <w:p>
             <w:pPr>
               <w:rPr>
+                <w:ins w:id="54" w:author="yashvant chauhan" w:date="2020-04-06T10:20:00Z"/>
                 <w:i/>
               </w:rPr>
             </w:pPr>
-            <w:r>
-              <w:rPr>
-                <w:i/>
-              </w:rPr>
-              <w:t>int</w:t>
-            </w:r>
           </w:p>
         </w:tc>
       </w:tr>
@@ -879,7 +1153,6 @@
         <w:pStyle w:val="Heading1"/>
       </w:pPr>
       <w:r>
-        <w:lastRenderedPageBreak/>
         <w:t>Provider</w:t>
       </w:r>
       <w:r>
@@ -904,19 +1177,27 @@
       </w:r>
     </w:p>
     <w:p>
-      <w:commentRangeStart w:id="3"/>
+      <w:commentRangeStart w:id="55"/>
+      <w:commentRangeStart w:id="56"/>
       <w:r>
         <w:rPr>
           <w:rStyle w:val="Heading1Char"/>
         </w:rPr>
         <w:t>METHOD</w:t>
       </w:r>
-      <w:commentRangeEnd w:id="3"/>
+      <w:commentRangeEnd w:id="55"/>
       <w:r>
         <w:rPr>
           <w:rStyle w:val="CommentReference"/>
         </w:rPr>
-        <w:commentReference w:id="3"/>
+        <w:commentReference w:id="55"/>
+      </w:r>
+      <w:commentRangeEnd w:id="56"/>
+      <w:r>
+        <w:rPr>
+          <w:rStyle w:val="CommentReference"/>
+        </w:rPr>
+        <w:commentReference w:id="56"/>
       </w:r>
       <w:r>
         <w:rPr>
@@ -1160,6 +1441,7 @@
         <w:pStyle w:val="Heading1"/>
       </w:pPr>
       <w:r>
+        <w:lastRenderedPageBreak/>
         <w:t xml:space="preserve">Real-time heartrate analytics </w:t>
       </w:r>
     </w:p>
@@ -1222,7 +1504,8 @@
         </w:rPr>
         <w:t xml:space="preserve">For any abnormal heartrate heartrate microservice lambda retrieve notification info from database to send out alert </w:t>
       </w:r>
-      <w:commentRangeStart w:id="4"/>
+      <w:commentRangeStart w:id="57"/>
+      <w:commentRangeStart w:id="58"/>
       <w:r>
         <w:rPr>
           <w:rStyle w:val="Strong"/>
@@ -1234,12 +1517,19 @@
         </w:rPr>
         <w:t>notification</w:t>
       </w:r>
-      <w:commentRangeEnd w:id="4"/>
+      <w:commentRangeEnd w:id="57"/>
       <w:r>
         <w:rPr>
           <w:rStyle w:val="CommentReference"/>
         </w:rPr>
-        <w:commentReference w:id="4"/>
+        <w:commentReference w:id="57"/>
+      </w:r>
+      <w:commentRangeEnd w:id="58"/>
+      <w:r>
+        <w:rPr>
+          <w:rStyle w:val="CommentReference"/>
+        </w:rPr>
+        <w:commentReference w:id="58"/>
       </w:r>
       <w:r>
         <w:rPr>
@@ -1339,13 +1629,20 @@
               <w:autoSpaceDE w:val="0"/>
               <w:autoSpaceDN w:val="0"/>
               <w:adjustRightInd w:val="0"/>
-              <w:jc w:val="center"/>
               <w:rPr>
                 <w:rFonts w:ascii="Consolas" w:hAnsi="Consolas" w:cs="Consolas"/>
                 <w:color w:val="000000"/>
                 <w:sz w:val="20"/>
                 <w:szCs w:val="20"/>
               </w:rPr>
+              <w:pPrChange w:id="59" w:author="yashvant chauhan" w:date="2020-04-06T10:27:00Z">
+                <w:pPr>
+                  <w:autoSpaceDE w:val="0"/>
+                  <w:autoSpaceDN w:val="0"/>
+                  <w:adjustRightInd w:val="0"/>
+                  <w:jc w:val="center"/>
+                </w:pPr>
+              </w:pPrChange>
             </w:pPr>
             <w:r>
               <w:rPr>
@@ -1459,6 +1756,9 @@
         </w:tc>
       </w:tr>
       <w:tr>
+        <w:trPr>
+          <w:ins w:id="60" w:author="yashvant chauhan" w:date="2020-04-06T10:32:00Z"/>
+        </w:trPr>
         <w:tc>
           <w:tcPr>
             <w:tcW w:w="1615" w:type="dxa"/>
@@ -1469,48 +1769,114 @@
               <w:autoSpaceDN w:val="0"/>
               <w:adjustRightInd w:val="0"/>
               <w:rPr>
+                <w:ins w:id="61" w:author="yashvant chauhan" w:date="2020-04-06T10:32:00Z"/>
+                <w:rFonts w:ascii="Consolas" w:hAnsi="Consolas" w:cs="Consolas"/>
+                <w:color w:val="0000C0"/>
+                <w:sz w:val="20"/>
+                <w:szCs w:val="20"/>
+              </w:rPr>
+            </w:pPr>
+            <w:ins w:id="62" w:author="yashvant chauhan" w:date="2020-04-06T10:32:00Z">
+              <w:r>
+                <w:rPr>
+                  <w:rFonts w:ascii="Consolas" w:hAnsi="Consolas" w:cs="Consolas"/>
+                  <w:color w:val="0000C0"/>
+                  <w:sz w:val="20"/>
+                  <w:szCs w:val="20"/>
+                </w:rPr>
+                <w:t xml:space="preserve">Type </w:t>
+              </w:r>
+            </w:ins>
+          </w:p>
+        </w:tc>
+        <w:tc>
+          <w:tcPr>
+            <w:tcW w:w="7735" w:type="dxa"/>
+          </w:tcPr>
+          <w:p>
+            <w:pPr>
+              <w:autoSpaceDE w:val="0"/>
+              <w:autoSpaceDN w:val="0"/>
+              <w:adjustRightInd w:val="0"/>
+              <w:rPr>
+                <w:ins w:id="63" w:author="yashvant chauhan" w:date="2020-04-06T10:32:00Z"/>
+                <w:rFonts w:ascii="Consolas" w:hAnsi="Consolas" w:cs="Consolas"/>
+                <w:sz w:val="20"/>
+                <w:szCs w:val="20"/>
+              </w:rPr>
+            </w:pPr>
+            <w:ins w:id="64" w:author="yashvant chauhan" w:date="2020-04-06T10:32:00Z">
+              <w:r>
+                <w:rPr>
+                  <w:rFonts w:ascii="Consolas" w:hAnsi="Consolas" w:cs="Consolas"/>
+                  <w:sz w:val="20"/>
+                  <w:szCs w:val="20"/>
+                </w:rPr>
+                <w:t>Sensor type as sort key</w:t>
+              </w:r>
+            </w:ins>
+          </w:p>
+        </w:tc>
+      </w:tr>
+      <w:tr>
+        <w:trPr>
+          <w:del w:id="65" w:author="yashvant chauhan" w:date="2020-04-06T10:33:00Z"/>
+        </w:trPr>
+        <w:tc>
+          <w:tcPr>
+            <w:tcW w:w="1615" w:type="dxa"/>
+          </w:tcPr>
+          <w:p>
+            <w:pPr>
+              <w:autoSpaceDE w:val="0"/>
+              <w:autoSpaceDN w:val="0"/>
+              <w:adjustRightInd w:val="0"/>
+              <w:rPr>
+                <w:del w:id="66" w:author="yashvant chauhan" w:date="2020-04-06T10:33:00Z"/>
                 <w:rFonts w:ascii="Consolas" w:hAnsi="Consolas" w:cs="Consolas"/>
                 <w:color w:val="000000"/>
                 <w:sz w:val="20"/>
                 <w:szCs w:val="20"/>
               </w:rPr>
             </w:pPr>
-            <w:r>
-              <w:rPr>
-                <w:rFonts w:ascii="Consolas" w:hAnsi="Consolas" w:cs="Consolas"/>
-                <w:color w:val="0000C0"/>
-                <w:sz w:val="20"/>
-                <w:szCs w:val="20"/>
-              </w:rPr>
-              <w:t>p</w:t>
-            </w:r>
-            <w:r>
-              <w:rPr>
-                <w:rFonts w:ascii="Consolas" w:hAnsi="Consolas" w:cs="Consolas"/>
-                <w:color w:val="0000C0"/>
-                <w:sz w:val="20"/>
-                <w:szCs w:val="20"/>
-              </w:rPr>
-              <w:t>atient</w:t>
-            </w:r>
-            <w:r>
-              <w:rPr>
-                <w:rFonts w:ascii="Consolas" w:hAnsi="Consolas" w:cs="Consolas"/>
-                <w:color w:val="0000C0"/>
-                <w:sz w:val="20"/>
-                <w:szCs w:val="20"/>
-              </w:rPr>
-              <w:t>_i</w:t>
-            </w:r>
-            <w:r>
-              <w:rPr>
-                <w:rFonts w:ascii="Consolas" w:hAnsi="Consolas" w:cs="Consolas"/>
-                <w:color w:val="0000C0"/>
-                <w:sz w:val="20"/>
-                <w:szCs w:val="20"/>
-              </w:rPr>
-              <w:t>d</w:t>
-            </w:r>
+            <w:del w:id="67" w:author="yashvant chauhan" w:date="2020-04-06T10:33:00Z">
+              <w:r>
+                <w:rPr>
+                  <w:rFonts w:ascii="Consolas" w:hAnsi="Consolas" w:cs="Consolas"/>
+                  <w:color w:val="0000C0"/>
+                  <w:sz w:val="20"/>
+                  <w:szCs w:val="20"/>
+                </w:rPr>
+                <w:delText>p</w:delText>
+              </w:r>
+              <w:r>
+                <w:rPr>
+                  <w:rFonts w:ascii="Consolas" w:hAnsi="Consolas" w:cs="Consolas"/>
+                  <w:color w:val="0000C0"/>
+                  <w:sz w:val="20"/>
+                  <w:szCs w:val="20"/>
+                </w:rPr>
+                <w:delText>atient</w:delText>
+              </w:r>
+              <w:r>
+                <w:rPr>
+                  <w:rFonts w:ascii="Consolas" w:hAnsi="Consolas" w:cs="Consolas"/>
+                  <w:color w:val="0000C0"/>
+                  <w:sz w:val="20"/>
+                  <w:szCs w:val="20"/>
+                </w:rPr>
+                <w:delText>_i</w:delText>
+              </w:r>
+              <w:r>
+                <w:rPr>
+                  <w:rFonts w:ascii="Consolas" w:hAnsi="Consolas" w:cs="Consolas"/>
+                  <w:color w:val="0000C0"/>
+                  <w:sz w:val="20"/>
+                  <w:szCs w:val="20"/>
+                </w:rPr>
+                <w:delText>d</w:delText>
+              </w:r>
+            </w:del>
           </w:p>
         </w:tc>
         <w:tc>
@@ -1523,37 +1889,52 @@
               <w:autoSpaceDN w:val="0"/>
               <w:adjustRightInd w:val="0"/>
               <w:rPr>
-                <w:rFonts w:ascii="Consolas" w:hAnsi="Consolas" w:cs="Consolas"/>
-                <w:sz w:val="20"/>
-                <w:szCs w:val="20"/>
-              </w:rPr>
-            </w:pPr>
-            <w:r>
-              <w:rPr>
-                <w:rFonts w:ascii="Consolas" w:hAnsi="Consolas" w:cs="Consolas"/>
-                <w:sz w:val="20"/>
-                <w:szCs w:val="20"/>
-              </w:rPr>
-              <w:t xml:space="preserve">Patient id </w:t>
-            </w:r>
-            <w:r>
-              <w:rPr>
-                <w:rFonts w:ascii="Consolas" w:hAnsi="Consolas" w:cs="Consolas"/>
-                <w:b/>
-                <w:sz w:val="20"/>
-                <w:szCs w:val="20"/>
-                <w:highlight w:val="yellow"/>
-              </w:rPr>
-              <w:t>sort key</w:t>
-            </w:r>
-            <w:r>
-              <w:rPr>
-                <w:rFonts w:ascii="Consolas" w:hAnsi="Consolas" w:cs="Consolas"/>
-                <w:sz w:val="20"/>
-                <w:szCs w:val="20"/>
-              </w:rPr>
-              <w:t xml:space="preserve"> string , email hashed </w:t>
-            </w:r>
+                <w:del w:id="68" w:author="yashvant chauhan" w:date="2020-04-06T10:33:00Z"/>
+                <w:rFonts w:ascii="Consolas" w:hAnsi="Consolas" w:cs="Consolas"/>
+                <w:sz w:val="20"/>
+                <w:szCs w:val="20"/>
+              </w:rPr>
+            </w:pPr>
+            <w:del w:id="69" w:author="yashvant chauhan" w:date="2020-04-06T10:33:00Z">
+              <w:r>
+                <w:rPr>
+                  <w:rFonts w:ascii="Consolas" w:hAnsi="Consolas" w:cs="Consolas"/>
+                  <w:sz w:val="20"/>
+                  <w:szCs w:val="20"/>
+                </w:rPr>
+                <w:delText xml:space="preserve">Patient id </w:delText>
+              </w:r>
+            </w:del>
+            <w:del w:id="70" w:author="yashvant chauhan" w:date="2020-04-06T10:32:00Z">
+              <w:r>
+                <w:rPr>
+                  <w:rFonts w:ascii="Consolas" w:hAnsi="Consolas" w:cs="Consolas"/>
+                  <w:b/>
+                  <w:sz w:val="20"/>
+                  <w:szCs w:val="20"/>
+                  <w:highlight w:val="yellow"/>
+                </w:rPr>
+                <w:delText>sort key</w:delText>
+              </w:r>
+              <w:r>
+                <w:rPr>
+                  <w:rFonts w:ascii="Consolas" w:hAnsi="Consolas" w:cs="Consolas"/>
+                  <w:sz w:val="20"/>
+                  <w:szCs w:val="20"/>
+                </w:rPr>
+                <w:delText xml:space="preserve"> </w:delText>
+              </w:r>
+            </w:del>
+            <w:del w:id="71" w:author="yashvant chauhan" w:date="2020-04-06T10:33:00Z">
+              <w:r>
+                <w:rPr>
+                  <w:rFonts w:ascii="Consolas" w:hAnsi="Consolas" w:cs="Consolas"/>
+                  <w:sz w:val="20"/>
+                  <w:szCs w:val="20"/>
+                </w:rPr>
+                <w:delText xml:space="preserve">string , email hashed </w:delText>
+              </w:r>
+            </w:del>
           </w:p>
         </w:tc>
       </w:tr>
@@ -1893,14 +2274,144 @@
               <w:rPr>
                 <w:b/>
               </w:rPr>
-              <w:lastRenderedPageBreak/>
-              <w:t>Patient</w:t>
-            </w:r>
-            <w:r>
-              <w:rPr>
+              <w:t xml:space="preserve">Patient </w:t>
+            </w:r>
+          </w:p>
+        </w:tc>
+      </w:tr>
+      <w:tr>
+        <w:tc>
+          <w:tcPr>
+            <w:tcW w:w="1615" w:type="dxa"/>
+          </w:tcPr>
+          <w:p>
+            <w:pPr>
+              <w:autoSpaceDE w:val="0"/>
+              <w:autoSpaceDN w:val="0"/>
+              <w:adjustRightInd w:val="0"/>
+              <w:rPr>
+                <w:rFonts w:ascii="Consolas" w:hAnsi="Consolas" w:cs="Consolas"/>
+                <w:color w:val="000000"/>
+                <w:sz w:val="20"/>
+                <w:szCs w:val="20"/>
+              </w:rPr>
+              <w:pPrChange w:id="72" w:author="yashvant chauhan" w:date="2020-04-06T10:28:00Z">
+                <w:pPr>
+                  <w:autoSpaceDE w:val="0"/>
+                  <w:autoSpaceDN w:val="0"/>
+                  <w:adjustRightInd w:val="0"/>
+                  <w:jc w:val="center"/>
+                </w:pPr>
+              </w:pPrChange>
+            </w:pPr>
+            <w:r>
+              <w:rPr>
+                <w:rFonts w:ascii="Consolas" w:hAnsi="Consolas" w:cs="Consolas"/>
+                <w:color w:val="000000"/>
+                <w:sz w:val="20"/>
+                <w:szCs w:val="20"/>
+              </w:rPr>
+              <w:t xml:space="preserve">Field </w:t>
+            </w:r>
+          </w:p>
+        </w:tc>
+        <w:tc>
+          <w:tcPr>
+            <w:tcW w:w="7735" w:type="dxa"/>
+          </w:tcPr>
+          <w:p>
+            <w:pPr>
+              <w:autoSpaceDE w:val="0"/>
+              <w:autoSpaceDN w:val="0"/>
+              <w:adjustRightInd w:val="0"/>
+              <w:rPr>
+                <w:rFonts w:ascii="Consolas" w:hAnsi="Consolas" w:cs="Consolas"/>
+                <w:sz w:val="20"/>
+                <w:szCs w:val="20"/>
+              </w:rPr>
+            </w:pPr>
+            <w:r>
+              <w:rPr>
+                <w:rFonts w:ascii="Consolas" w:hAnsi="Consolas" w:cs="Consolas"/>
+                <w:color w:val="3F7F5F"/>
+                <w:sz w:val="20"/>
+                <w:szCs w:val="20"/>
+              </w:rPr>
+              <w:t>Details</w:t>
+            </w:r>
+          </w:p>
+        </w:tc>
+      </w:tr>
+      <w:tr>
+        <w:tc>
+          <w:tcPr>
+            <w:tcW w:w="1615" w:type="dxa"/>
+          </w:tcPr>
+          <w:p>
+            <w:pPr>
+              <w:autoSpaceDE w:val="0"/>
+              <w:autoSpaceDN w:val="0"/>
+              <w:adjustRightInd w:val="0"/>
+              <w:rPr>
+                <w:rFonts w:ascii="Consolas" w:hAnsi="Consolas" w:cs="Consolas"/>
+                <w:color w:val="000000"/>
+                <w:sz w:val="20"/>
+                <w:szCs w:val="20"/>
+              </w:rPr>
+            </w:pPr>
+            <w:r>
+              <w:rPr>
+                <w:rFonts w:ascii="Consolas" w:hAnsi="Consolas" w:cs="Consolas"/>
+                <w:color w:val="0000C0"/>
+                <w:sz w:val="20"/>
+                <w:szCs w:val="20"/>
+              </w:rPr>
+              <w:t>id</w:t>
+            </w:r>
+            <w:r>
+              <w:rPr>
+                <w:rFonts w:ascii="Consolas" w:hAnsi="Consolas" w:cs="Consolas"/>
+                <w:color w:val="000000"/>
+                <w:sz w:val="20"/>
+                <w:szCs w:val="20"/>
+              </w:rPr>
+              <w:t xml:space="preserve"> </w:t>
+            </w:r>
+          </w:p>
+        </w:tc>
+        <w:tc>
+          <w:tcPr>
+            <w:tcW w:w="7735" w:type="dxa"/>
+          </w:tcPr>
+          <w:p>
+            <w:pPr>
+              <w:autoSpaceDE w:val="0"/>
+              <w:autoSpaceDN w:val="0"/>
+              <w:adjustRightInd w:val="0"/>
+              <w:rPr>
+                <w:rFonts w:ascii="Consolas" w:hAnsi="Consolas" w:cs="Consolas"/>
+                <w:sz w:val="20"/>
+                <w:szCs w:val="20"/>
+              </w:rPr>
+            </w:pPr>
+            <w:r>
+              <w:rPr>
+                <w:rFonts w:ascii="Consolas" w:hAnsi="Consolas" w:cs="Consolas"/>
                 <w:b/>
-              </w:rPr>
-              <w:t xml:space="preserve"> </w:t>
+                <w:sz w:val="20"/>
+                <w:szCs w:val="20"/>
+                <w:highlight w:val="yellow"/>
+              </w:rPr>
+              <w:t>partition key</w:t>
+            </w:r>
+            <w:r>
+              <w:rPr>
+                <w:rFonts w:ascii="Consolas" w:hAnsi="Consolas" w:cs="Consolas"/>
+                <w:b/>
+                <w:sz w:val="20"/>
+                <w:szCs w:val="20"/>
+              </w:rPr>
+              <w:t>, Patient’s Base64 encoded email ID</w:t>
             </w:r>
           </w:p>
         </w:tc>
@@ -1915,7 +2426,6 @@
               <w:autoSpaceDE w:val="0"/>
               <w:autoSpaceDN w:val="0"/>
               <w:adjustRightInd w:val="0"/>
-              <w:jc w:val="center"/>
               <w:rPr>
                 <w:rFonts w:ascii="Consolas" w:hAnsi="Consolas" w:cs="Consolas"/>
                 <w:color w:val="000000"/>
@@ -1926,11 +2436,101 @@
             <w:r>
               <w:rPr>
                 <w:rFonts w:ascii="Consolas" w:hAnsi="Consolas" w:cs="Consolas"/>
+                <w:color w:val="0000C0"/>
+                <w:sz w:val="20"/>
+                <w:szCs w:val="20"/>
+              </w:rPr>
+              <w:t>provider_i</w:t>
+            </w:r>
+            <w:r>
+              <w:rPr>
+                <w:rFonts w:ascii="Consolas" w:hAnsi="Consolas" w:cs="Consolas"/>
+                <w:color w:val="0000C0"/>
+                <w:sz w:val="20"/>
+                <w:szCs w:val="20"/>
+              </w:rPr>
+              <w:t>d</w:t>
+            </w:r>
+          </w:p>
+        </w:tc>
+        <w:tc>
+          <w:tcPr>
+            <w:tcW w:w="7735" w:type="dxa"/>
+          </w:tcPr>
+          <w:p>
+            <w:pPr>
+              <w:autoSpaceDE w:val="0"/>
+              <w:autoSpaceDN w:val="0"/>
+              <w:adjustRightInd w:val="0"/>
+              <w:rPr>
+                <w:rFonts w:ascii="Consolas" w:hAnsi="Consolas" w:cs="Consolas"/>
+                <w:sz w:val="20"/>
+                <w:szCs w:val="20"/>
+              </w:rPr>
+            </w:pPr>
+            <w:r>
+              <w:rPr>
+                <w:rFonts w:ascii="Consolas" w:hAnsi="Consolas" w:cs="Consolas"/>
+                <w:sz w:val="20"/>
+                <w:szCs w:val="20"/>
+              </w:rPr>
+              <w:t xml:space="preserve">provider id </w:t>
+            </w:r>
+            <w:r>
+              <w:rPr>
+                <w:rFonts w:ascii="Consolas" w:hAnsi="Consolas" w:cs="Consolas"/>
+                <w:b/>
+                <w:sz w:val="20"/>
+                <w:szCs w:val="20"/>
+                <w:highlight w:val="yellow"/>
+              </w:rPr>
+              <w:t>sort key</w:t>
+            </w:r>
+            <w:r>
+              <w:rPr>
+                <w:rFonts w:ascii="Consolas" w:hAnsi="Consolas" w:cs="Consolas"/>
+                <w:sz w:val="20"/>
+                <w:szCs w:val="20"/>
+              </w:rPr>
+              <w:t xml:space="preserve"> string , </w:t>
+            </w:r>
+            <w:r>
+              <w:rPr>
+                <w:rFonts w:ascii="Consolas" w:hAnsi="Consolas" w:cs="Consolas"/>
+                <w:b/>
+                <w:sz w:val="20"/>
+                <w:szCs w:val="20"/>
+              </w:rPr>
+              <w:t>Provider’s Base64 encoded email ID</w:t>
+            </w:r>
+          </w:p>
+        </w:tc>
+      </w:tr>
+      <w:tr>
+        <w:tc>
+          <w:tcPr>
+            <w:tcW w:w="1615" w:type="dxa"/>
+          </w:tcPr>
+          <w:p>
+            <w:pPr>
+              <w:autoSpaceDE w:val="0"/>
+              <w:autoSpaceDN w:val="0"/>
+              <w:adjustRightInd w:val="0"/>
+              <w:rPr>
+                <w:rFonts w:ascii="Consolas" w:hAnsi="Consolas" w:cs="Consolas"/>
                 <w:color w:val="000000"/>
                 <w:sz w:val="20"/>
                 <w:szCs w:val="20"/>
               </w:rPr>
-              <w:t xml:space="preserve">Field </w:t>
+            </w:pPr>
+            <w:r>
+              <w:rPr>
+                <w:rFonts w:ascii="Consolas" w:hAnsi="Consolas" w:cs="Consolas"/>
+                <w:color w:val="0000C0"/>
+                <w:sz w:val="20"/>
+                <w:szCs w:val="20"/>
+              </w:rPr>
+              <w:t>firstname</w:t>
             </w:r>
           </w:p>
         </w:tc>
@@ -1952,16 +2552,247 @@
             <w:r>
               <w:rPr>
                 <w:rFonts w:ascii="Consolas" w:hAnsi="Consolas" w:cs="Consolas"/>
+                <w:color w:val="0000C0"/>
+                <w:sz w:val="20"/>
+                <w:szCs w:val="20"/>
+              </w:rPr>
+              <w:t>String</w:t>
+            </w:r>
+          </w:p>
+        </w:tc>
+      </w:tr>
+      <w:tr>
+        <w:tc>
+          <w:tcPr>
+            <w:tcW w:w="1615" w:type="dxa"/>
+          </w:tcPr>
+          <w:p>
+            <w:pPr>
+              <w:autoSpaceDE w:val="0"/>
+              <w:autoSpaceDN w:val="0"/>
+              <w:adjustRightInd w:val="0"/>
+              <w:rPr>
+                <w:rFonts w:ascii="Consolas" w:hAnsi="Consolas" w:cs="Consolas"/>
+                <w:color w:val="000000"/>
+                <w:sz w:val="20"/>
+                <w:szCs w:val="20"/>
+              </w:rPr>
+            </w:pPr>
+            <w:r>
+              <w:rPr>
+                <w:rFonts w:ascii="Consolas" w:hAnsi="Consolas" w:cs="Consolas"/>
+                <w:color w:val="0000C0"/>
+                <w:sz w:val="20"/>
+                <w:szCs w:val="20"/>
+              </w:rPr>
+              <w:t>lastname</w:t>
+            </w:r>
+          </w:p>
+        </w:tc>
+        <w:tc>
+          <w:tcPr>
+            <w:tcW w:w="7735" w:type="dxa"/>
+          </w:tcPr>
+          <w:p>
+            <w:pPr>
+              <w:autoSpaceDE w:val="0"/>
+              <w:autoSpaceDN w:val="0"/>
+              <w:adjustRightInd w:val="0"/>
+              <w:rPr>
+                <w:rFonts w:ascii="Consolas" w:hAnsi="Consolas" w:cs="Consolas"/>
+                <w:sz w:val="20"/>
+                <w:szCs w:val="20"/>
+              </w:rPr>
+            </w:pPr>
+            <w:r>
+              <w:rPr>
+                <w:rFonts w:ascii="Consolas" w:hAnsi="Consolas" w:cs="Consolas"/>
+                <w:sz w:val="20"/>
+                <w:szCs w:val="20"/>
+              </w:rPr>
+              <w:t>String</w:t>
+            </w:r>
+          </w:p>
+        </w:tc>
+      </w:tr>
+      <w:tr>
+        <w:tc>
+          <w:tcPr>
+            <w:tcW w:w="1615" w:type="dxa"/>
+          </w:tcPr>
+          <w:p>
+            <w:pPr>
+              <w:autoSpaceDE w:val="0"/>
+              <w:autoSpaceDN w:val="0"/>
+              <w:adjustRightInd w:val="0"/>
+              <w:rPr>
+                <w:rFonts w:ascii="Consolas" w:hAnsi="Consolas" w:cs="Consolas"/>
+                <w:color w:val="000000"/>
+                <w:sz w:val="20"/>
+                <w:szCs w:val="20"/>
+              </w:rPr>
+            </w:pPr>
+            <w:r>
+              <w:rPr>
+                <w:rFonts w:ascii="Consolas" w:hAnsi="Consolas" w:cs="Consolas"/>
+                <w:color w:val="0000C0"/>
+                <w:sz w:val="20"/>
+                <w:szCs w:val="20"/>
+              </w:rPr>
+              <w:t>mobileNumber</w:t>
+            </w:r>
+          </w:p>
+        </w:tc>
+        <w:tc>
+          <w:tcPr>
+            <w:tcW w:w="7735" w:type="dxa"/>
+          </w:tcPr>
+          <w:p>
+            <w:pPr>
+              <w:autoSpaceDE w:val="0"/>
+              <w:autoSpaceDN w:val="0"/>
+              <w:adjustRightInd w:val="0"/>
+              <w:rPr>
+                <w:rFonts w:ascii="Consolas" w:hAnsi="Consolas" w:cs="Consolas"/>
+                <w:sz w:val="20"/>
+                <w:szCs w:val="20"/>
+              </w:rPr>
+            </w:pPr>
+            <w:r>
+              <w:rPr>
+                <w:rFonts w:ascii="Consolas" w:hAnsi="Consolas" w:cs="Consolas"/>
+                <w:color w:val="646464"/>
+                <w:sz w:val="20"/>
+                <w:szCs w:val="20"/>
+              </w:rPr>
+              <w:t>String</w:t>
+            </w:r>
+          </w:p>
+        </w:tc>
+      </w:tr>
+      <w:tr>
+        <w:tc>
+          <w:tcPr>
+            <w:tcW w:w="1615" w:type="dxa"/>
+          </w:tcPr>
+          <w:p>
+            <w:pPr>
+              <w:autoSpaceDE w:val="0"/>
+              <w:autoSpaceDN w:val="0"/>
+              <w:adjustRightInd w:val="0"/>
+              <w:rPr>
+                <w:rFonts w:ascii="Consolas" w:hAnsi="Consolas" w:cs="Consolas"/>
+                <w:color w:val="000000"/>
+                <w:sz w:val="20"/>
+                <w:szCs w:val="20"/>
+              </w:rPr>
+            </w:pPr>
+            <w:r>
+              <w:rPr>
+                <w:rFonts w:ascii="Consolas" w:hAnsi="Consolas" w:cs="Consolas"/>
+                <w:color w:val="0000C0"/>
+                <w:sz w:val="20"/>
+                <w:szCs w:val="20"/>
+              </w:rPr>
+              <w:t>address</w:t>
+            </w:r>
+          </w:p>
+        </w:tc>
+        <w:tc>
+          <w:tcPr>
+            <w:tcW w:w="7735" w:type="dxa"/>
+          </w:tcPr>
+          <w:p>
+            <w:pPr>
+              <w:autoSpaceDE w:val="0"/>
+              <w:autoSpaceDN w:val="0"/>
+              <w:adjustRightInd w:val="0"/>
+              <w:rPr>
+                <w:rFonts w:ascii="Consolas" w:hAnsi="Consolas" w:cs="Consolas"/>
+                <w:sz w:val="20"/>
+                <w:szCs w:val="20"/>
+              </w:rPr>
+            </w:pPr>
+            <w:r>
+              <w:rPr>
+                <w:rFonts w:ascii="Consolas" w:hAnsi="Consolas" w:cs="Consolas"/>
+                <w:color w:val="000000"/>
+                <w:sz w:val="20"/>
+                <w:szCs w:val="20"/>
+              </w:rPr>
+              <w:t>String</w:t>
+            </w:r>
+          </w:p>
+        </w:tc>
+      </w:tr>
+    </w:tbl>
+    <w:p>
+      <w:pPr>
+        <w:rPr>
+          <w:ins w:id="73" w:author="yashvant chauhan" w:date="2020-04-06T10:34:00Z"/>
+          <w:b/>
+        </w:rPr>
+      </w:pPr>
+    </w:p>
+    <w:tbl>
+      <w:tblPr>
+        <w:tblStyle w:val="TableGrid"/>
+        <w:tblW w:w="0" w:type="auto"/>
+        <w:tblLook w:val="04A0" w:firstRow="1" w:lastRow="0" w:firstColumn="1" w:lastColumn="0" w:noHBand="0" w:noVBand="1"/>
+      </w:tblPr>
+      <w:tblGrid>
+        <w:gridCol w:w="1615"/>
+        <w:gridCol w:w="7735"/>
+      </w:tblGrid>
+      <w:tr>
+        <w:trPr>
+          <w:ins w:id="74" w:author="yashvant chauhan" w:date="2020-04-06T10:34:00Z"/>
+        </w:trPr>
+        <w:tc>
+          <w:tcPr>
+            <w:tcW w:w="9350" w:type="dxa"/>
+            <w:gridSpan w:val="2"/>
+          </w:tcPr>
+          <w:p>
+            <w:pPr>
+              <w:autoSpaceDE w:val="0"/>
+              <w:autoSpaceDN w:val="0"/>
+              <w:adjustRightInd w:val="0"/>
+              <w:rPr>
+                <w:ins w:id="75" w:author="yashvant chauhan" w:date="2020-04-06T10:34:00Z"/>
+                <w:rFonts w:ascii="Consolas" w:hAnsi="Consolas" w:cs="Consolas"/>
                 <w:color w:val="3F7F5F"/>
                 <w:sz w:val="20"/>
                 <w:szCs w:val="20"/>
               </w:rPr>
-              <w:t>Details</w:t>
-            </w:r>
-          </w:p>
-        </w:tc>
-      </w:tr>
-      <w:tr>
+            </w:pPr>
+            <w:ins w:id="76" w:author="yashvant chauhan" w:date="2020-04-06T10:34:00Z">
+              <w:r>
+                <w:rPr>
+                  <w:b/>
+                </w:rPr>
+                <w:t>Patinet_</w:t>
+              </w:r>
+              <w:r>
+                <w:rPr>
+                  <w:b/>
+                </w:rPr>
+                <w:t xml:space="preserve">Device </w:t>
+              </w:r>
+            </w:ins>
+            <w:r>
+              <w:rPr>
+                <w:b/>
+              </w:rPr>
+              <w:t xml:space="preserve">mapping </w:t>
+            </w:r>
+          </w:p>
+        </w:tc>
+      </w:tr>
+      <w:tr>
+        <w:trPr>
+          <w:ins w:id="77" w:author="yashvant chauhan" w:date="2020-04-06T10:34:00Z"/>
+        </w:trPr>
         <w:tc>
           <w:tcPr>
             <w:tcW w:w="1615" w:type="dxa"/>
@@ -1972,30 +2803,255 @@
               <w:autoSpaceDN w:val="0"/>
               <w:adjustRightInd w:val="0"/>
               <w:rPr>
+                <w:ins w:id="78" w:author="yashvant chauhan" w:date="2020-04-06T10:34:00Z"/>
                 <w:rFonts w:ascii="Consolas" w:hAnsi="Consolas" w:cs="Consolas"/>
                 <w:color w:val="000000"/>
                 <w:sz w:val="20"/>
                 <w:szCs w:val="20"/>
               </w:rPr>
             </w:pPr>
-            <w:r>
-              <w:rPr>
+            <w:ins w:id="79" w:author="yashvant chauhan" w:date="2020-04-06T10:34:00Z">
+              <w:r>
+                <w:rPr>
+                  <w:rFonts w:ascii="Consolas" w:hAnsi="Consolas" w:cs="Consolas"/>
+                  <w:color w:val="000000"/>
+                  <w:sz w:val="20"/>
+                  <w:szCs w:val="20"/>
+                </w:rPr>
+                <w:t xml:space="preserve">Field </w:t>
+              </w:r>
+            </w:ins>
+          </w:p>
+        </w:tc>
+        <w:tc>
+          <w:tcPr>
+            <w:tcW w:w="7735" w:type="dxa"/>
+          </w:tcPr>
+          <w:p>
+            <w:pPr>
+              <w:autoSpaceDE w:val="0"/>
+              <w:autoSpaceDN w:val="0"/>
+              <w:adjustRightInd w:val="0"/>
+              <w:rPr>
+                <w:ins w:id="80" w:author="yashvant chauhan" w:date="2020-04-06T10:34:00Z"/>
+                <w:rFonts w:ascii="Consolas" w:hAnsi="Consolas" w:cs="Consolas"/>
+                <w:sz w:val="20"/>
+                <w:szCs w:val="20"/>
+              </w:rPr>
+            </w:pPr>
+            <w:ins w:id="81" w:author="yashvant chauhan" w:date="2020-04-06T10:34:00Z">
+              <w:r>
+                <w:rPr>
+                  <w:rFonts w:ascii="Consolas" w:hAnsi="Consolas" w:cs="Consolas"/>
+                  <w:color w:val="3F7F5F"/>
+                  <w:sz w:val="20"/>
+                  <w:szCs w:val="20"/>
+                </w:rPr>
+                <w:t>Details</w:t>
+              </w:r>
+            </w:ins>
+          </w:p>
+        </w:tc>
+      </w:tr>
+      <w:tr>
+        <w:trPr>
+          <w:ins w:id="82" w:author="yashvant chauhan" w:date="2020-04-06T10:34:00Z"/>
+        </w:trPr>
+        <w:tc>
+          <w:tcPr>
+            <w:tcW w:w="1615" w:type="dxa"/>
+          </w:tcPr>
+          <w:p>
+            <w:pPr>
+              <w:autoSpaceDE w:val="0"/>
+              <w:autoSpaceDN w:val="0"/>
+              <w:adjustRightInd w:val="0"/>
+              <w:rPr>
+                <w:ins w:id="83" w:author="yashvant chauhan" w:date="2020-04-06T10:34:00Z"/>
+                <w:rFonts w:ascii="Consolas" w:hAnsi="Consolas" w:cs="Consolas"/>
+                <w:color w:val="000000"/>
+                <w:sz w:val="20"/>
+                <w:szCs w:val="20"/>
+              </w:rPr>
+            </w:pPr>
+            <w:ins w:id="84" w:author="yashvant chauhan" w:date="2020-04-06T10:35:00Z">
+              <w:r>
+                <w:rPr>
+                  <w:rFonts w:ascii="Consolas" w:hAnsi="Consolas" w:cs="Consolas"/>
+                  <w:color w:val="0000C0"/>
+                  <w:sz w:val="20"/>
+                  <w:szCs w:val="20"/>
+                </w:rPr>
+                <w:t>patientI</w:t>
+              </w:r>
+            </w:ins>
+            <w:ins w:id="85" w:author="yashvant chauhan" w:date="2020-04-06T10:34:00Z">
+              <w:r>
+                <w:rPr>
+                  <w:rFonts w:ascii="Consolas" w:hAnsi="Consolas" w:cs="Consolas"/>
+                  <w:color w:val="0000C0"/>
+                  <w:sz w:val="20"/>
+                  <w:szCs w:val="20"/>
+                </w:rPr>
+                <w:t>d</w:t>
+              </w:r>
+              <w:r>
+                <w:rPr>
+                  <w:rFonts w:ascii="Consolas" w:hAnsi="Consolas" w:cs="Consolas"/>
+                  <w:color w:val="000000"/>
+                  <w:sz w:val="20"/>
+                  <w:szCs w:val="20"/>
+                </w:rPr>
+                <w:t xml:space="preserve"> </w:t>
+              </w:r>
+            </w:ins>
+          </w:p>
+        </w:tc>
+        <w:tc>
+          <w:tcPr>
+            <w:tcW w:w="7735" w:type="dxa"/>
+          </w:tcPr>
+          <w:p>
+            <w:pPr>
+              <w:autoSpaceDE w:val="0"/>
+              <w:autoSpaceDN w:val="0"/>
+              <w:adjustRightInd w:val="0"/>
+              <w:rPr>
+                <w:ins w:id="86" w:author="yashvant chauhan" w:date="2020-04-06T10:34:00Z"/>
+                <w:rFonts w:ascii="Consolas" w:hAnsi="Consolas" w:cs="Consolas"/>
+                <w:sz w:val="20"/>
+                <w:szCs w:val="20"/>
+              </w:rPr>
+            </w:pPr>
+            <w:ins w:id="87" w:author="yashvant chauhan" w:date="2020-04-06T10:35:00Z">
+              <w:r>
+                <w:rPr>
+                  <w:rFonts w:ascii="Consolas" w:hAnsi="Consolas" w:cs="Consolas"/>
+                  <w:b/>
+                  <w:sz w:val="20"/>
+                  <w:szCs w:val="20"/>
+                  <w:highlight w:val="yellow"/>
+                </w:rPr>
+                <w:t>partition key</w:t>
+              </w:r>
+              <w:r>
+                <w:rPr>
+                  <w:rFonts w:ascii="Consolas" w:hAnsi="Consolas" w:cs="Consolas"/>
+                  <w:b/>
+                  <w:sz w:val="20"/>
+                  <w:szCs w:val="20"/>
+                </w:rPr>
+                <w:t>, Patient’s Base64 encoded email ID</w:t>
+              </w:r>
+            </w:ins>
+          </w:p>
+        </w:tc>
+      </w:tr>
+      <w:tr>
+        <w:trPr>
+          <w:ins w:id="88" w:author="yashvant chauhan" w:date="2020-04-06T10:34:00Z"/>
+        </w:trPr>
+        <w:tc>
+          <w:tcPr>
+            <w:tcW w:w="1615" w:type="dxa"/>
+          </w:tcPr>
+          <w:p>
+            <w:pPr>
+              <w:autoSpaceDE w:val="0"/>
+              <w:autoSpaceDN w:val="0"/>
+              <w:adjustRightInd w:val="0"/>
+              <w:rPr>
+                <w:ins w:id="89" w:author="yashvant chauhan" w:date="2020-04-06T10:34:00Z"/>
                 <w:rFonts w:ascii="Consolas" w:hAnsi="Consolas" w:cs="Consolas"/>
                 <w:color w:val="0000C0"/>
                 <w:sz w:val="20"/>
                 <w:szCs w:val="20"/>
               </w:rPr>
-              <w:t>id</w:t>
-            </w:r>
-            <w:r>
-              <w:rPr>
+            </w:pPr>
+            <w:ins w:id="90" w:author="yashvant chauhan" w:date="2020-04-06T10:34:00Z">
+              <w:r>
+                <w:rPr>
+                  <w:rFonts w:ascii="Consolas" w:hAnsi="Consolas" w:cs="Consolas"/>
+                  <w:color w:val="0000C0"/>
+                  <w:sz w:val="20"/>
+                  <w:szCs w:val="20"/>
+                </w:rPr>
+                <w:t>deviceId</w:t>
+              </w:r>
+            </w:ins>
+          </w:p>
+        </w:tc>
+        <w:tc>
+          <w:tcPr>
+            <w:tcW w:w="7735" w:type="dxa"/>
+          </w:tcPr>
+          <w:p>
+            <w:pPr>
+              <w:autoSpaceDE w:val="0"/>
+              <w:autoSpaceDN w:val="0"/>
+              <w:adjustRightInd w:val="0"/>
+              <w:rPr>
+                <w:ins w:id="91" w:author="yashvant chauhan" w:date="2020-04-06T10:34:00Z"/>
+                <w:rFonts w:ascii="Consolas" w:hAnsi="Consolas" w:cs="Consolas"/>
+                <w:sz w:val="20"/>
+                <w:szCs w:val="20"/>
+              </w:rPr>
+            </w:pPr>
+            <w:ins w:id="92" w:author="yashvant chauhan" w:date="2020-04-06T10:35:00Z">
+              <w:r>
+                <w:rPr>
+                  <w:rFonts w:ascii="Consolas" w:hAnsi="Consolas" w:cs="Consolas"/>
+                  <w:sz w:val="20"/>
+                  <w:szCs w:val="20"/>
+                </w:rPr>
+                <w:t>Device id</w:t>
+              </w:r>
+            </w:ins>
+            <w:ins w:id="93" w:author="yashvant chauhan" w:date="2020-04-06T10:34:00Z">
+              <w:r>
+                <w:rPr>
+                  <w:rFonts w:ascii="Consolas" w:hAnsi="Consolas" w:cs="Consolas"/>
+                  <w:sz w:val="20"/>
+                  <w:szCs w:val="20"/>
+                </w:rPr>
+                <w:t xml:space="preserve"> as sort key</w:t>
+              </w:r>
+            </w:ins>
+          </w:p>
+        </w:tc>
+      </w:tr>
+      <w:tr>
+        <w:trPr>
+          <w:ins w:id="94" w:author="yashvant chauhan" w:date="2020-04-06T10:34:00Z"/>
+        </w:trPr>
+        <w:tc>
+          <w:tcPr>
+            <w:tcW w:w="1615" w:type="dxa"/>
+          </w:tcPr>
+          <w:p>
+            <w:pPr>
+              <w:autoSpaceDE w:val="0"/>
+              <w:autoSpaceDN w:val="0"/>
+              <w:adjustRightInd w:val="0"/>
+              <w:rPr>
+                <w:ins w:id="95" w:author="yashvant chauhan" w:date="2020-04-06T10:34:00Z"/>
                 <w:rFonts w:ascii="Consolas" w:hAnsi="Consolas" w:cs="Consolas"/>
                 <w:color w:val="000000"/>
                 <w:sz w:val="20"/>
                 <w:szCs w:val="20"/>
               </w:rPr>
-              <w:t xml:space="preserve"> </w:t>
-            </w:r>
+            </w:pPr>
+            <w:ins w:id="96" w:author="yashvant chauhan" w:date="2020-04-06T10:36:00Z">
+              <w:r>
+                <w:rPr>
+                  <w:rFonts w:ascii="Consolas" w:hAnsi="Consolas" w:cs="Consolas"/>
+                  <w:color w:val="0000C0"/>
+                  <w:sz w:val="20"/>
+                  <w:szCs w:val="20"/>
+                </w:rPr>
+                <w:t>sensonType</w:t>
+              </w:r>
+            </w:ins>
           </w:p>
         </w:tc>
         <w:tc>
@@ -2008,52 +3064,29 @@
               <w:autoSpaceDN w:val="0"/>
               <w:adjustRightInd w:val="0"/>
               <w:rPr>
-                <w:rFonts w:ascii="Consolas" w:hAnsi="Consolas" w:cs="Consolas"/>
-                <w:sz w:val="20"/>
-                <w:szCs w:val="20"/>
-              </w:rPr>
-            </w:pPr>
-            <w:r>
-              <w:rPr>
-                <w:rFonts w:ascii="Consolas" w:hAnsi="Consolas" w:cs="Consolas"/>
-                <w:b/>
-                <w:sz w:val="20"/>
-                <w:szCs w:val="20"/>
-                <w:highlight w:val="yellow"/>
-              </w:rPr>
-              <w:t>partition key</w:t>
-            </w:r>
-            <w:r>
-              <w:rPr>
-                <w:rFonts w:ascii="Consolas" w:hAnsi="Consolas" w:cs="Consolas"/>
-                <w:b/>
-                <w:sz w:val="20"/>
-                <w:szCs w:val="20"/>
-              </w:rPr>
-              <w:t xml:space="preserve">, </w:t>
-            </w:r>
-            <w:r>
-              <w:rPr>
-                <w:rFonts w:ascii="Consolas" w:hAnsi="Consolas" w:cs="Consolas"/>
-                <w:b/>
-                <w:sz w:val="20"/>
-                <w:szCs w:val="20"/>
-              </w:rPr>
-              <w:t>Patient’s</w:t>
-            </w:r>
-            <w:r>
-              <w:rPr>
-                <w:rFonts w:ascii="Consolas" w:hAnsi="Consolas" w:cs="Consolas"/>
-                <w:b/>
-                <w:sz w:val="20"/>
-                <w:szCs w:val="20"/>
-              </w:rPr>
-              <w:t xml:space="preserve"> Base64 encoded email ID</w:t>
-            </w:r>
-          </w:p>
-        </w:tc>
-      </w:tr>
-      <w:tr>
+                <w:ins w:id="97" w:author="yashvant chauhan" w:date="2020-04-06T10:34:00Z"/>
+                <w:rFonts w:ascii="Consolas" w:hAnsi="Consolas" w:cs="Consolas"/>
+                <w:sz w:val="20"/>
+                <w:szCs w:val="20"/>
+              </w:rPr>
+            </w:pPr>
+            <w:ins w:id="98" w:author="yashvant chauhan" w:date="2020-04-06T10:36:00Z">
+              <w:r>
+                <w:rPr>
+                  <w:rFonts w:ascii="Consolas" w:hAnsi="Consolas" w:cs="Consolas"/>
+                  <w:sz w:val="20"/>
+                  <w:szCs w:val="20"/>
+                </w:rPr>
+                <w:t>SensorType e.i Heart_RATE</w:t>
+              </w:r>
+            </w:ins>
+          </w:p>
+        </w:tc>
+      </w:tr>
+      <w:tr>
+        <w:trPr>
+          <w:ins w:id="99" w:author="yashvant chauhan" w:date="2020-04-06T10:34:00Z"/>
+        </w:trPr>
         <w:tc>
           <w:tcPr>
             <w:tcW w:w="1615" w:type="dxa"/>
@@ -2064,6 +3097,7 @@
               <w:autoSpaceDN w:val="0"/>
               <w:adjustRightInd w:val="0"/>
               <w:rPr>
+                <w:ins w:id="100" w:author="yashvant chauhan" w:date="2020-04-06T10:34:00Z"/>
                 <w:rFonts w:ascii="Consolas" w:hAnsi="Consolas" w:cs="Consolas"/>
                 <w:color w:val="000000"/>
                 <w:sz w:val="20"/>
@@ -2077,25 +3111,7 @@
                 <w:sz w:val="20"/>
                 <w:szCs w:val="20"/>
               </w:rPr>
-              <w:t>provider</w:t>
-            </w:r>
-            <w:r>
-              <w:rPr>
-                <w:rFonts w:ascii="Consolas" w:hAnsi="Consolas" w:cs="Consolas"/>
-                <w:color w:val="0000C0"/>
-                <w:sz w:val="20"/>
-                <w:szCs w:val="20"/>
-              </w:rPr>
-              <w:t>_i</w:t>
-            </w:r>
-            <w:r>
-              <w:rPr>
-                <w:rFonts w:ascii="Consolas" w:hAnsi="Consolas" w:cs="Consolas"/>
-                <w:color w:val="0000C0"/>
-                <w:sz w:val="20"/>
-                <w:szCs w:val="20"/>
-              </w:rPr>
-              <w:t>d</w:t>
+              <w:t>status</w:t>
             </w:r>
           </w:p>
         </w:tc>
@@ -2109,272 +3125,19 @@
               <w:autoSpaceDN w:val="0"/>
               <w:adjustRightInd w:val="0"/>
               <w:rPr>
-                <w:rFonts w:ascii="Consolas" w:hAnsi="Consolas" w:cs="Consolas"/>
-                <w:sz w:val="20"/>
-                <w:szCs w:val="20"/>
-              </w:rPr>
-            </w:pPr>
-            <w:r>
-              <w:rPr>
-                <w:rFonts w:ascii="Consolas" w:hAnsi="Consolas" w:cs="Consolas"/>
-                <w:sz w:val="20"/>
-                <w:szCs w:val="20"/>
-              </w:rPr>
-              <w:t>provider</w:t>
-            </w:r>
-            <w:r>
-              <w:rPr>
-                <w:rFonts w:ascii="Consolas" w:hAnsi="Consolas" w:cs="Consolas"/>
-                <w:sz w:val="20"/>
-                <w:szCs w:val="20"/>
-              </w:rPr>
-              <w:t xml:space="preserve"> id </w:t>
-            </w:r>
-            <w:r>
-              <w:rPr>
-                <w:rFonts w:ascii="Consolas" w:hAnsi="Consolas" w:cs="Consolas"/>
-                <w:b/>
-                <w:sz w:val="20"/>
-                <w:szCs w:val="20"/>
-                <w:highlight w:val="yellow"/>
-              </w:rPr>
-              <w:t>sort key</w:t>
-            </w:r>
-            <w:r>
-              <w:rPr>
-                <w:rFonts w:ascii="Consolas" w:hAnsi="Consolas" w:cs="Consolas"/>
-                <w:sz w:val="20"/>
-                <w:szCs w:val="20"/>
-              </w:rPr>
-              <w:t xml:space="preserve"> string , </w:t>
-            </w:r>
-            <w:r>
-              <w:rPr>
-                <w:rFonts w:ascii="Consolas" w:hAnsi="Consolas" w:cs="Consolas"/>
-                <w:b/>
-                <w:sz w:val="20"/>
-                <w:szCs w:val="20"/>
-              </w:rPr>
-              <w:t>Provider’s Base64 encoded email ID</w:t>
-            </w:r>
-          </w:p>
-        </w:tc>
-      </w:tr>
-      <w:tr>
-        <w:tc>
-          <w:tcPr>
-            <w:tcW w:w="1615" w:type="dxa"/>
-          </w:tcPr>
-          <w:p>
-            <w:pPr>
-              <w:autoSpaceDE w:val="0"/>
-              <w:autoSpaceDN w:val="0"/>
-              <w:adjustRightInd w:val="0"/>
-              <w:rPr>
-                <w:rFonts w:ascii="Consolas" w:hAnsi="Consolas" w:cs="Consolas"/>
-                <w:color w:val="000000"/>
-                <w:sz w:val="20"/>
-                <w:szCs w:val="20"/>
-              </w:rPr>
-            </w:pPr>
-            <w:r>
-              <w:rPr>
-                <w:rFonts w:ascii="Consolas" w:hAnsi="Consolas" w:cs="Consolas"/>
-                <w:color w:val="0000C0"/>
-                <w:sz w:val="20"/>
-                <w:szCs w:val="20"/>
-              </w:rPr>
-              <w:t>firstname</w:t>
-            </w:r>
-          </w:p>
-        </w:tc>
-        <w:tc>
-          <w:tcPr>
-            <w:tcW w:w="7735" w:type="dxa"/>
-          </w:tcPr>
-          <w:p>
-            <w:pPr>
-              <w:autoSpaceDE w:val="0"/>
-              <w:autoSpaceDN w:val="0"/>
-              <w:adjustRightInd w:val="0"/>
-              <w:rPr>
-                <w:rFonts w:ascii="Consolas" w:hAnsi="Consolas" w:cs="Consolas"/>
-                <w:sz w:val="20"/>
-                <w:szCs w:val="20"/>
-              </w:rPr>
-            </w:pPr>
-            <w:r>
-              <w:rPr>
-                <w:rFonts w:ascii="Consolas" w:hAnsi="Consolas" w:cs="Consolas"/>
-                <w:color w:val="0000C0"/>
-                <w:sz w:val="20"/>
-                <w:szCs w:val="20"/>
-              </w:rPr>
-              <w:t>String</w:t>
-            </w:r>
-          </w:p>
-        </w:tc>
-      </w:tr>
-      <w:tr>
-        <w:tc>
-          <w:tcPr>
-            <w:tcW w:w="1615" w:type="dxa"/>
-          </w:tcPr>
-          <w:p>
-            <w:pPr>
-              <w:autoSpaceDE w:val="0"/>
-              <w:autoSpaceDN w:val="0"/>
-              <w:adjustRightInd w:val="0"/>
-              <w:rPr>
-                <w:rFonts w:ascii="Consolas" w:hAnsi="Consolas" w:cs="Consolas"/>
-                <w:color w:val="000000"/>
-                <w:sz w:val="20"/>
-                <w:szCs w:val="20"/>
-              </w:rPr>
-            </w:pPr>
-            <w:r>
-              <w:rPr>
-                <w:rFonts w:ascii="Consolas" w:hAnsi="Consolas" w:cs="Consolas"/>
-                <w:color w:val="0000C0"/>
-                <w:sz w:val="20"/>
-                <w:szCs w:val="20"/>
-              </w:rPr>
-              <w:t>lastname</w:t>
-            </w:r>
-          </w:p>
-        </w:tc>
-        <w:tc>
-          <w:tcPr>
-            <w:tcW w:w="7735" w:type="dxa"/>
-          </w:tcPr>
-          <w:p>
-            <w:pPr>
-              <w:autoSpaceDE w:val="0"/>
-              <w:autoSpaceDN w:val="0"/>
-              <w:adjustRightInd w:val="0"/>
-              <w:rPr>
-                <w:rFonts w:ascii="Consolas" w:hAnsi="Consolas" w:cs="Consolas"/>
-                <w:sz w:val="20"/>
-                <w:szCs w:val="20"/>
-              </w:rPr>
-            </w:pPr>
-            <w:r>
-              <w:rPr>
-                <w:rFonts w:ascii="Consolas" w:hAnsi="Consolas" w:cs="Consolas"/>
-                <w:sz w:val="20"/>
-                <w:szCs w:val="20"/>
-              </w:rPr>
-              <w:t>String</w:t>
-            </w:r>
-          </w:p>
-        </w:tc>
-      </w:tr>
-      <w:tr>
-        <w:tc>
-          <w:tcPr>
-            <w:tcW w:w="1615" w:type="dxa"/>
-          </w:tcPr>
-          <w:p>
-            <w:pPr>
-              <w:autoSpaceDE w:val="0"/>
-              <w:autoSpaceDN w:val="0"/>
-              <w:adjustRightInd w:val="0"/>
-              <w:rPr>
-                <w:rFonts w:ascii="Consolas" w:hAnsi="Consolas" w:cs="Consolas"/>
-                <w:color w:val="000000"/>
-                <w:sz w:val="20"/>
-                <w:szCs w:val="20"/>
-              </w:rPr>
-            </w:pPr>
-            <w:r>
-              <w:rPr>
-                <w:rFonts w:ascii="Consolas" w:hAnsi="Consolas" w:cs="Consolas"/>
-                <w:color w:val="0000C0"/>
-                <w:sz w:val="20"/>
-                <w:szCs w:val="20"/>
-              </w:rPr>
-              <w:t>mobileNumber</w:t>
-            </w:r>
-          </w:p>
-        </w:tc>
-        <w:tc>
-          <w:tcPr>
-            <w:tcW w:w="7735" w:type="dxa"/>
-          </w:tcPr>
-          <w:p>
-            <w:pPr>
-              <w:autoSpaceDE w:val="0"/>
-              <w:autoSpaceDN w:val="0"/>
-              <w:adjustRightInd w:val="0"/>
-              <w:rPr>
-                <w:rFonts w:ascii="Consolas" w:hAnsi="Consolas" w:cs="Consolas"/>
-                <w:sz w:val="20"/>
-                <w:szCs w:val="20"/>
-              </w:rPr>
-            </w:pPr>
-            <w:r>
-              <w:rPr>
-                <w:rFonts w:ascii="Consolas" w:hAnsi="Consolas" w:cs="Consolas"/>
-                <w:color w:val="646464"/>
-                <w:sz w:val="20"/>
-                <w:szCs w:val="20"/>
-              </w:rPr>
-              <w:t>String</w:t>
-            </w:r>
-          </w:p>
-        </w:tc>
-      </w:tr>
-      <w:tr>
-        <w:tc>
-          <w:tcPr>
-            <w:tcW w:w="1615" w:type="dxa"/>
-          </w:tcPr>
-          <w:p>
-            <w:pPr>
-              <w:autoSpaceDE w:val="0"/>
-              <w:autoSpaceDN w:val="0"/>
-              <w:adjustRightInd w:val="0"/>
-              <w:rPr>
-                <w:rFonts w:ascii="Consolas" w:hAnsi="Consolas" w:cs="Consolas"/>
-                <w:color w:val="000000"/>
-                <w:sz w:val="20"/>
-                <w:szCs w:val="20"/>
-              </w:rPr>
-            </w:pPr>
-            <w:r>
-              <w:rPr>
-                <w:rFonts w:ascii="Consolas" w:hAnsi="Consolas" w:cs="Consolas"/>
-                <w:color w:val="0000C0"/>
-                <w:sz w:val="20"/>
-                <w:szCs w:val="20"/>
-              </w:rPr>
-              <w:t>address</w:t>
-            </w:r>
-          </w:p>
-        </w:tc>
-        <w:tc>
-          <w:tcPr>
-            <w:tcW w:w="7735" w:type="dxa"/>
-          </w:tcPr>
-          <w:p>
-            <w:pPr>
-              <w:autoSpaceDE w:val="0"/>
-              <w:autoSpaceDN w:val="0"/>
-              <w:adjustRightInd w:val="0"/>
-              <w:rPr>
-                <w:rFonts w:ascii="Consolas" w:hAnsi="Consolas" w:cs="Consolas"/>
-                <w:sz w:val="20"/>
-                <w:szCs w:val="20"/>
-              </w:rPr>
-            </w:pPr>
-            <w:r>
-              <w:rPr>
-                <w:rFonts w:ascii="Consolas" w:hAnsi="Consolas" w:cs="Consolas"/>
-                <w:color w:val="000000"/>
-                <w:sz w:val="20"/>
-                <w:szCs w:val="20"/>
-              </w:rPr>
-              <w:t>String</w:t>
+                <w:ins w:id="101" w:author="yashvant chauhan" w:date="2020-04-06T10:34:00Z"/>
+                <w:rFonts w:ascii="Consolas" w:hAnsi="Consolas" w:cs="Consolas"/>
+                <w:sz w:val="20"/>
+                <w:szCs w:val="20"/>
+              </w:rPr>
+            </w:pPr>
+            <w:r>
+              <w:rPr>
+                <w:rFonts w:ascii="Consolas" w:hAnsi="Consolas" w:cs="Consolas"/>
+                <w:sz w:val="20"/>
+                <w:szCs w:val="20"/>
+              </w:rPr>
+              <w:t>ACTIVE/INACTIVE</w:t>
             </w:r>
           </w:p>
         </w:tc>
@@ -2426,13 +3189,8 @@
               <w:rPr>
                 <w:b/>
               </w:rPr>
-              <w:t>provider</w:t>
-            </w:r>
-            <w:r>
-              <w:rPr>
-                <w:b/>
-              </w:rPr>
-              <w:t xml:space="preserve"> </w:t>
+              <w:lastRenderedPageBreak/>
+              <w:t xml:space="preserve">provider </w:t>
             </w:r>
           </w:p>
         </w:tc>
@@ -2965,6 +3723,13 @@
         </w:tc>
       </w:tr>
     </w:tbl>
+    <w:p>
+      <w:pPr>
+        <w:rPr>
+          <w:b/>
+        </w:rPr>
+      </w:pPr>
+    </w:p>
     <w:p>
       <w:pPr>
         <w:rPr>
@@ -3004,13 +3769,136 @@
               <w:rPr>
                 <w:b/>
               </w:rPr>
-              <w:t>Notification_configuration</w:t>
-            </w:r>
-            <w:r>
-              <w:rPr>
+              <w:t xml:space="preserve">Heartrate </w:t>
+            </w:r>
+          </w:p>
+        </w:tc>
+      </w:tr>
+      <w:tr>
+        <w:tc>
+          <w:tcPr>
+            <w:tcW w:w="1615" w:type="dxa"/>
+          </w:tcPr>
+          <w:p>
+            <w:pPr>
+              <w:autoSpaceDE w:val="0"/>
+              <w:autoSpaceDN w:val="0"/>
+              <w:adjustRightInd w:val="0"/>
+              <w:jc w:val="center"/>
+              <w:rPr>
+                <w:rFonts w:ascii="Consolas" w:hAnsi="Consolas" w:cs="Consolas"/>
+                <w:color w:val="000000"/>
+                <w:sz w:val="20"/>
+                <w:szCs w:val="20"/>
+              </w:rPr>
+            </w:pPr>
+            <w:r>
+              <w:rPr>
+                <w:rFonts w:ascii="Consolas" w:hAnsi="Consolas" w:cs="Consolas"/>
+                <w:color w:val="000000"/>
+                <w:sz w:val="20"/>
+                <w:szCs w:val="20"/>
+              </w:rPr>
+              <w:t xml:space="preserve">Field </w:t>
+            </w:r>
+          </w:p>
+        </w:tc>
+        <w:tc>
+          <w:tcPr>
+            <w:tcW w:w="7735" w:type="dxa"/>
+          </w:tcPr>
+          <w:p>
+            <w:pPr>
+              <w:autoSpaceDE w:val="0"/>
+              <w:autoSpaceDN w:val="0"/>
+              <w:adjustRightInd w:val="0"/>
+              <w:rPr>
+                <w:rFonts w:ascii="Consolas" w:hAnsi="Consolas" w:cs="Consolas"/>
+                <w:sz w:val="20"/>
+                <w:szCs w:val="20"/>
+              </w:rPr>
+            </w:pPr>
+            <w:r>
+              <w:rPr>
+                <w:rFonts w:ascii="Consolas" w:hAnsi="Consolas" w:cs="Consolas"/>
+                <w:color w:val="3F7F5F"/>
+                <w:sz w:val="20"/>
+                <w:szCs w:val="20"/>
+              </w:rPr>
+              <w:t>Details</w:t>
+            </w:r>
+          </w:p>
+        </w:tc>
+      </w:tr>
+      <w:tr>
+        <w:tc>
+          <w:tcPr>
+            <w:tcW w:w="1615" w:type="dxa"/>
+          </w:tcPr>
+          <w:p>
+            <w:pPr>
+              <w:autoSpaceDE w:val="0"/>
+              <w:autoSpaceDN w:val="0"/>
+              <w:adjustRightInd w:val="0"/>
+              <w:rPr>
+                <w:rFonts w:ascii="Consolas" w:hAnsi="Consolas" w:cs="Consolas"/>
+                <w:color w:val="000000"/>
+                <w:sz w:val="20"/>
+                <w:szCs w:val="20"/>
+              </w:rPr>
+            </w:pPr>
+            <w:r>
+              <w:rPr>
+                <w:rFonts w:ascii="Consolas" w:hAnsi="Consolas" w:cs="Consolas"/>
+                <w:color w:val="000000"/>
+                <w:sz w:val="20"/>
+                <w:szCs w:val="20"/>
+              </w:rPr>
+              <w:t>deviceId</w:t>
+            </w:r>
+          </w:p>
+        </w:tc>
+        <w:tc>
+          <w:tcPr>
+            <w:tcW w:w="7735" w:type="dxa"/>
+          </w:tcPr>
+          <w:p>
+            <w:pPr>
+              <w:autoSpaceDE w:val="0"/>
+              <w:autoSpaceDN w:val="0"/>
+              <w:adjustRightInd w:val="0"/>
+              <w:rPr>
+                <w:rFonts w:ascii="Consolas" w:hAnsi="Consolas" w:cs="Consolas"/>
+                <w:sz w:val="20"/>
+                <w:szCs w:val="20"/>
+              </w:rPr>
+            </w:pPr>
+            <w:r>
+              <w:rPr>
+                <w:rFonts w:ascii="Consolas" w:hAnsi="Consolas" w:cs="Consolas"/>
                 <w:b/>
-              </w:rPr>
-              <w:t xml:space="preserve"> </w:t>
+                <w:sz w:val="20"/>
+                <w:szCs w:val="20"/>
+                <w:highlight w:val="yellow"/>
+              </w:rPr>
+              <w:t>partition key</w:t>
+            </w:r>
+            <w:r>
+              <w:rPr>
+                <w:rFonts w:ascii="Consolas" w:hAnsi="Consolas" w:cs="Consolas"/>
+                <w:b/>
+                <w:sz w:val="20"/>
+                <w:szCs w:val="20"/>
+              </w:rPr>
+              <w:t xml:space="preserve">, </w:t>
+            </w:r>
+            <w:r>
+              <w:rPr>
+                <w:rFonts w:ascii="Consolas" w:hAnsi="Consolas" w:cs="Consolas"/>
+                <w:sz w:val="20"/>
+                <w:szCs w:val="20"/>
+              </w:rPr>
+              <w:t xml:space="preserve">deviceId </w:t>
             </w:r>
           </w:p>
         </w:tc>
@@ -3025,7 +3913,6 @@
               <w:autoSpaceDE w:val="0"/>
               <w:autoSpaceDN w:val="0"/>
               <w:adjustRightInd w:val="0"/>
-              <w:jc w:val="center"/>
               <w:rPr>
                 <w:rFonts w:ascii="Consolas" w:hAnsi="Consolas" w:cs="Consolas"/>
                 <w:color w:val="000000"/>
@@ -3040,7 +3927,7 @@
                 <w:sz w:val="20"/>
                 <w:szCs w:val="20"/>
               </w:rPr>
-              <w:t xml:space="preserve">Field </w:t>
+              <w:t>timestamp</w:t>
             </w:r>
           </w:p>
         </w:tc>
@@ -3062,11 +3949,10 @@
             <w:r>
               <w:rPr>
                 <w:rFonts w:ascii="Consolas" w:hAnsi="Consolas" w:cs="Consolas"/>
-                <w:color w:val="3F7F5F"/>
-                <w:sz w:val="20"/>
-                <w:szCs w:val="20"/>
-              </w:rPr>
-              <w:t>Details</w:t>
+                <w:sz w:val="20"/>
+                <w:szCs w:val="20"/>
+              </w:rPr>
+              <w:t xml:space="preserve">Sort key </w:t>
             </w:r>
           </w:p>
         </w:tc>
@@ -3088,8 +3974,15 @@
                 <w:szCs w:val="20"/>
               </w:rPr>
             </w:pPr>
-            <w:bookmarkStart w:id="5" w:name="_GoBack"/>
-            <w:bookmarkEnd w:id="5"/>
+            <w:r>
+              <w:rPr>
+                <w:rFonts w:ascii="Consolas" w:hAnsi="Consolas" w:cs="Consolas"/>
+                <w:color w:val="000000"/>
+                <w:sz w:val="20"/>
+                <w:szCs w:val="20"/>
+              </w:rPr>
+              <w:t>payload</w:t>
+            </w:r>
           </w:p>
         </w:tc>
         <w:tc>
@@ -3107,594 +4000,14 @@
                 <w:szCs w:val="20"/>
               </w:rPr>
             </w:pPr>
-          </w:p>
-        </w:tc>
-      </w:tr>
-      <w:tr>
-        <w:tc>
-          <w:tcPr>
-            <w:tcW w:w="1615" w:type="dxa"/>
-          </w:tcPr>
-          <w:p>
-            <w:pPr>
-              <w:autoSpaceDE w:val="0"/>
-              <w:autoSpaceDN w:val="0"/>
-              <w:adjustRightInd w:val="0"/>
-              <w:rPr>
-                <w:rFonts w:ascii="Consolas" w:hAnsi="Consolas" w:cs="Consolas"/>
-                <w:color w:val="000000"/>
-                <w:sz w:val="20"/>
-                <w:szCs w:val="20"/>
-              </w:rPr>
-            </w:pPr>
-          </w:p>
-        </w:tc>
-        <w:tc>
-          <w:tcPr>
-            <w:tcW w:w="7735" w:type="dxa"/>
-          </w:tcPr>
-          <w:p>
-            <w:pPr>
-              <w:autoSpaceDE w:val="0"/>
-              <w:autoSpaceDN w:val="0"/>
-              <w:adjustRightInd w:val="0"/>
-              <w:rPr>
-                <w:rFonts w:ascii="Consolas" w:hAnsi="Consolas" w:cs="Consolas"/>
-                <w:sz w:val="20"/>
-                <w:szCs w:val="20"/>
-              </w:rPr>
-            </w:pPr>
-          </w:p>
-        </w:tc>
-      </w:tr>
-      <w:tr>
-        <w:tc>
-          <w:tcPr>
-            <w:tcW w:w="1615" w:type="dxa"/>
-          </w:tcPr>
-          <w:p>
-            <w:pPr>
-              <w:autoSpaceDE w:val="0"/>
-              <w:autoSpaceDN w:val="0"/>
-              <w:adjustRightInd w:val="0"/>
-              <w:rPr>
-                <w:rFonts w:ascii="Consolas" w:hAnsi="Consolas" w:cs="Consolas"/>
-                <w:color w:val="000000"/>
-                <w:sz w:val="20"/>
-                <w:szCs w:val="20"/>
-              </w:rPr>
-            </w:pPr>
-          </w:p>
-        </w:tc>
-        <w:tc>
-          <w:tcPr>
-            <w:tcW w:w="7735" w:type="dxa"/>
-          </w:tcPr>
-          <w:p>
-            <w:pPr>
-              <w:autoSpaceDE w:val="0"/>
-              <w:autoSpaceDN w:val="0"/>
-              <w:adjustRightInd w:val="0"/>
-              <w:rPr>
-                <w:rFonts w:ascii="Consolas" w:hAnsi="Consolas" w:cs="Consolas"/>
-                <w:sz w:val="20"/>
-                <w:szCs w:val="20"/>
-              </w:rPr>
-            </w:pPr>
-          </w:p>
-        </w:tc>
-      </w:tr>
-      <w:tr>
-        <w:tc>
-          <w:tcPr>
-            <w:tcW w:w="1615" w:type="dxa"/>
-          </w:tcPr>
-          <w:p>
-            <w:pPr>
-              <w:autoSpaceDE w:val="0"/>
-              <w:autoSpaceDN w:val="0"/>
-              <w:adjustRightInd w:val="0"/>
-              <w:rPr>
-                <w:rFonts w:ascii="Consolas" w:hAnsi="Consolas" w:cs="Consolas"/>
-                <w:color w:val="000000"/>
-                <w:sz w:val="20"/>
-                <w:szCs w:val="20"/>
-              </w:rPr>
-            </w:pPr>
-          </w:p>
-        </w:tc>
-        <w:tc>
-          <w:tcPr>
-            <w:tcW w:w="7735" w:type="dxa"/>
-          </w:tcPr>
-          <w:p>
-            <w:pPr>
-              <w:autoSpaceDE w:val="0"/>
-              <w:autoSpaceDN w:val="0"/>
-              <w:adjustRightInd w:val="0"/>
-              <w:rPr>
-                <w:rFonts w:ascii="Consolas" w:hAnsi="Consolas" w:cs="Consolas"/>
-                <w:sz w:val="20"/>
-                <w:szCs w:val="20"/>
-              </w:rPr>
-            </w:pPr>
-          </w:p>
-        </w:tc>
-      </w:tr>
-      <w:tr>
-        <w:tc>
-          <w:tcPr>
-            <w:tcW w:w="1615" w:type="dxa"/>
-          </w:tcPr>
-          <w:p>
-            <w:pPr>
-              <w:autoSpaceDE w:val="0"/>
-              <w:autoSpaceDN w:val="0"/>
-              <w:adjustRightInd w:val="0"/>
-              <w:rPr>
-                <w:rFonts w:ascii="Consolas" w:hAnsi="Consolas" w:cs="Consolas"/>
-                <w:color w:val="000000"/>
-                <w:sz w:val="20"/>
-                <w:szCs w:val="20"/>
-              </w:rPr>
-            </w:pPr>
-          </w:p>
-        </w:tc>
-        <w:tc>
-          <w:tcPr>
-            <w:tcW w:w="7735" w:type="dxa"/>
-          </w:tcPr>
-          <w:p>
-            <w:pPr>
-              <w:autoSpaceDE w:val="0"/>
-              <w:autoSpaceDN w:val="0"/>
-              <w:adjustRightInd w:val="0"/>
-              <w:rPr>
-                <w:rFonts w:ascii="Consolas" w:hAnsi="Consolas" w:cs="Consolas"/>
-                <w:sz w:val="20"/>
-                <w:szCs w:val="20"/>
-              </w:rPr>
-            </w:pPr>
-          </w:p>
-        </w:tc>
-      </w:tr>
-      <w:tr>
-        <w:tc>
-          <w:tcPr>
-            <w:tcW w:w="1615" w:type="dxa"/>
-          </w:tcPr>
-          <w:p>
-            <w:pPr>
-              <w:autoSpaceDE w:val="0"/>
-              <w:autoSpaceDN w:val="0"/>
-              <w:adjustRightInd w:val="0"/>
-              <w:rPr>
-                <w:rFonts w:ascii="Consolas" w:hAnsi="Consolas" w:cs="Consolas"/>
-                <w:color w:val="000000"/>
-                <w:sz w:val="20"/>
-                <w:szCs w:val="20"/>
-              </w:rPr>
-            </w:pPr>
-          </w:p>
-        </w:tc>
-        <w:tc>
-          <w:tcPr>
-            <w:tcW w:w="7735" w:type="dxa"/>
-          </w:tcPr>
-          <w:p>
-            <w:pPr>
-              <w:autoSpaceDE w:val="0"/>
-              <w:autoSpaceDN w:val="0"/>
-              <w:adjustRightInd w:val="0"/>
-              <w:rPr>
-                <w:rFonts w:ascii="Consolas" w:hAnsi="Consolas" w:cs="Consolas"/>
-                <w:sz w:val="20"/>
-                <w:szCs w:val="20"/>
-              </w:rPr>
-            </w:pPr>
-          </w:p>
-        </w:tc>
-      </w:tr>
-      <w:tr>
-        <w:tc>
-          <w:tcPr>
-            <w:tcW w:w="1615" w:type="dxa"/>
-          </w:tcPr>
-          <w:p>
-            <w:pPr>
-              <w:autoSpaceDE w:val="0"/>
-              <w:autoSpaceDN w:val="0"/>
-              <w:adjustRightInd w:val="0"/>
-              <w:rPr>
-                <w:rFonts w:ascii="Consolas" w:hAnsi="Consolas" w:cs="Consolas"/>
-                <w:color w:val="000000"/>
-                <w:sz w:val="20"/>
-                <w:szCs w:val="20"/>
-              </w:rPr>
-            </w:pPr>
-          </w:p>
-        </w:tc>
-        <w:tc>
-          <w:tcPr>
-            <w:tcW w:w="7735" w:type="dxa"/>
-          </w:tcPr>
-          <w:p>
-            <w:pPr>
-              <w:autoSpaceDE w:val="0"/>
-              <w:autoSpaceDN w:val="0"/>
-              <w:adjustRightInd w:val="0"/>
-              <w:rPr>
-                <w:rFonts w:ascii="Consolas" w:hAnsi="Consolas" w:cs="Consolas"/>
-                <w:sz w:val="20"/>
-                <w:szCs w:val="20"/>
-              </w:rPr>
-            </w:pPr>
-          </w:p>
-        </w:tc>
-      </w:tr>
-    </w:tbl>
-    <w:p>
-      <w:pPr>
-        <w:rPr>
-          <w:b/>
-        </w:rPr>
-      </w:pPr>
-    </w:p>
-    <w:tbl>
-      <w:tblPr>
-        <w:tblStyle w:val="TableGrid"/>
-        <w:tblW w:w="0" w:type="auto"/>
-        <w:tblLook w:val="04A0" w:firstRow="1" w:lastRow="0" w:firstColumn="1" w:lastColumn="0" w:noHBand="0" w:noVBand="1"/>
-      </w:tblPr>
-      <w:tblGrid>
-        <w:gridCol w:w="1615"/>
-        <w:gridCol w:w="7735"/>
-      </w:tblGrid>
-      <w:tr>
-        <w:tc>
-          <w:tcPr>
-            <w:tcW w:w="9350" w:type="dxa"/>
-            <w:gridSpan w:val="2"/>
-          </w:tcPr>
-          <w:p>
-            <w:pPr>
-              <w:autoSpaceDE w:val="0"/>
-              <w:autoSpaceDN w:val="0"/>
-              <w:adjustRightInd w:val="0"/>
-              <w:rPr>
-                <w:rFonts w:ascii="Consolas" w:hAnsi="Consolas" w:cs="Consolas"/>
-                <w:color w:val="3F7F5F"/>
-                <w:sz w:val="20"/>
-                <w:szCs w:val="20"/>
-              </w:rPr>
-            </w:pPr>
-            <w:r>
-              <w:rPr>
-                <w:b/>
-              </w:rPr>
-              <w:t>Heartrate</w:t>
-            </w:r>
-            <w:r>
-              <w:rPr>
-                <w:b/>
-              </w:rPr>
-              <w:t xml:space="preserve"> </w:t>
-            </w:r>
-          </w:p>
-        </w:tc>
-      </w:tr>
-      <w:tr>
-        <w:tc>
-          <w:tcPr>
-            <w:tcW w:w="1615" w:type="dxa"/>
-          </w:tcPr>
-          <w:p>
-            <w:pPr>
-              <w:autoSpaceDE w:val="0"/>
-              <w:autoSpaceDN w:val="0"/>
-              <w:adjustRightInd w:val="0"/>
-              <w:jc w:val="center"/>
-              <w:rPr>
-                <w:rFonts w:ascii="Consolas" w:hAnsi="Consolas" w:cs="Consolas"/>
-                <w:color w:val="000000"/>
-                <w:sz w:val="20"/>
-                <w:szCs w:val="20"/>
-              </w:rPr>
-            </w:pPr>
-            <w:r>
-              <w:rPr>
-                <w:rFonts w:ascii="Consolas" w:hAnsi="Consolas" w:cs="Consolas"/>
-                <w:color w:val="000000"/>
-                <w:sz w:val="20"/>
-                <w:szCs w:val="20"/>
-              </w:rPr>
-              <w:t xml:space="preserve">Field </w:t>
-            </w:r>
-          </w:p>
-        </w:tc>
-        <w:tc>
-          <w:tcPr>
-            <w:tcW w:w="7735" w:type="dxa"/>
-          </w:tcPr>
-          <w:p>
-            <w:pPr>
-              <w:autoSpaceDE w:val="0"/>
-              <w:autoSpaceDN w:val="0"/>
-              <w:adjustRightInd w:val="0"/>
-              <w:rPr>
-                <w:rFonts w:ascii="Consolas" w:hAnsi="Consolas" w:cs="Consolas"/>
-                <w:sz w:val="20"/>
-                <w:szCs w:val="20"/>
-              </w:rPr>
-            </w:pPr>
-            <w:r>
-              <w:rPr>
-                <w:rFonts w:ascii="Consolas" w:hAnsi="Consolas" w:cs="Consolas"/>
-                <w:color w:val="3F7F5F"/>
-                <w:sz w:val="20"/>
-                <w:szCs w:val="20"/>
-              </w:rPr>
-              <w:t>Details</w:t>
-            </w:r>
-          </w:p>
-        </w:tc>
-      </w:tr>
-      <w:tr>
-        <w:tc>
-          <w:tcPr>
-            <w:tcW w:w="1615" w:type="dxa"/>
-          </w:tcPr>
-          <w:p>
-            <w:pPr>
-              <w:autoSpaceDE w:val="0"/>
-              <w:autoSpaceDN w:val="0"/>
-              <w:adjustRightInd w:val="0"/>
-              <w:rPr>
-                <w:rFonts w:ascii="Consolas" w:hAnsi="Consolas" w:cs="Consolas"/>
-                <w:color w:val="000000"/>
-                <w:sz w:val="20"/>
-                <w:szCs w:val="20"/>
-              </w:rPr>
-            </w:pPr>
-          </w:p>
-        </w:tc>
-        <w:tc>
-          <w:tcPr>
-            <w:tcW w:w="7735" w:type="dxa"/>
-          </w:tcPr>
-          <w:p>
-            <w:pPr>
-              <w:autoSpaceDE w:val="0"/>
-              <w:autoSpaceDN w:val="0"/>
-              <w:adjustRightInd w:val="0"/>
-              <w:rPr>
-                <w:rFonts w:ascii="Consolas" w:hAnsi="Consolas" w:cs="Consolas"/>
-                <w:sz w:val="20"/>
-                <w:szCs w:val="20"/>
-              </w:rPr>
-            </w:pPr>
-          </w:p>
-        </w:tc>
-      </w:tr>
-      <w:tr>
-        <w:tc>
-          <w:tcPr>
-            <w:tcW w:w="1615" w:type="dxa"/>
-          </w:tcPr>
-          <w:p>
-            <w:pPr>
-              <w:autoSpaceDE w:val="0"/>
-              <w:autoSpaceDN w:val="0"/>
-              <w:adjustRightInd w:val="0"/>
-              <w:rPr>
-                <w:rFonts w:ascii="Consolas" w:hAnsi="Consolas" w:cs="Consolas"/>
-                <w:color w:val="000000"/>
-                <w:sz w:val="20"/>
-                <w:szCs w:val="20"/>
-              </w:rPr>
-            </w:pPr>
-          </w:p>
-        </w:tc>
-        <w:tc>
-          <w:tcPr>
-            <w:tcW w:w="7735" w:type="dxa"/>
-          </w:tcPr>
-          <w:p>
-            <w:pPr>
-              <w:autoSpaceDE w:val="0"/>
-              <w:autoSpaceDN w:val="0"/>
-              <w:adjustRightInd w:val="0"/>
-              <w:rPr>
-                <w:rFonts w:ascii="Consolas" w:hAnsi="Consolas" w:cs="Consolas"/>
-                <w:sz w:val="20"/>
-                <w:szCs w:val="20"/>
-              </w:rPr>
-            </w:pPr>
-          </w:p>
-        </w:tc>
-      </w:tr>
-      <w:tr>
-        <w:tc>
-          <w:tcPr>
-            <w:tcW w:w="1615" w:type="dxa"/>
-          </w:tcPr>
-          <w:p>
-            <w:pPr>
-              <w:autoSpaceDE w:val="0"/>
-              <w:autoSpaceDN w:val="0"/>
-              <w:adjustRightInd w:val="0"/>
-              <w:rPr>
-                <w:rFonts w:ascii="Consolas" w:hAnsi="Consolas" w:cs="Consolas"/>
-                <w:color w:val="000000"/>
-                <w:sz w:val="20"/>
-                <w:szCs w:val="20"/>
-              </w:rPr>
-            </w:pPr>
-          </w:p>
-        </w:tc>
-        <w:tc>
-          <w:tcPr>
-            <w:tcW w:w="7735" w:type="dxa"/>
-          </w:tcPr>
-          <w:p>
-            <w:pPr>
-              <w:autoSpaceDE w:val="0"/>
-              <w:autoSpaceDN w:val="0"/>
-              <w:adjustRightInd w:val="0"/>
-              <w:rPr>
-                <w:rFonts w:ascii="Consolas" w:hAnsi="Consolas" w:cs="Consolas"/>
-                <w:sz w:val="20"/>
-                <w:szCs w:val="20"/>
-              </w:rPr>
-            </w:pPr>
-          </w:p>
-        </w:tc>
-      </w:tr>
-      <w:tr>
-        <w:tc>
-          <w:tcPr>
-            <w:tcW w:w="1615" w:type="dxa"/>
-          </w:tcPr>
-          <w:p>
-            <w:pPr>
-              <w:autoSpaceDE w:val="0"/>
-              <w:autoSpaceDN w:val="0"/>
-              <w:adjustRightInd w:val="0"/>
-              <w:rPr>
-                <w:rFonts w:ascii="Consolas" w:hAnsi="Consolas" w:cs="Consolas"/>
-                <w:color w:val="000000"/>
-                <w:sz w:val="20"/>
-                <w:szCs w:val="20"/>
-              </w:rPr>
-            </w:pPr>
-          </w:p>
-        </w:tc>
-        <w:tc>
-          <w:tcPr>
-            <w:tcW w:w="7735" w:type="dxa"/>
-          </w:tcPr>
-          <w:p>
-            <w:pPr>
-              <w:autoSpaceDE w:val="0"/>
-              <w:autoSpaceDN w:val="0"/>
-              <w:adjustRightInd w:val="0"/>
-              <w:rPr>
-                <w:rFonts w:ascii="Consolas" w:hAnsi="Consolas" w:cs="Consolas"/>
-                <w:sz w:val="20"/>
-                <w:szCs w:val="20"/>
-              </w:rPr>
-            </w:pPr>
-          </w:p>
-        </w:tc>
-      </w:tr>
-      <w:tr>
-        <w:tc>
-          <w:tcPr>
-            <w:tcW w:w="1615" w:type="dxa"/>
-          </w:tcPr>
-          <w:p>
-            <w:pPr>
-              <w:autoSpaceDE w:val="0"/>
-              <w:autoSpaceDN w:val="0"/>
-              <w:adjustRightInd w:val="0"/>
-              <w:rPr>
-                <w:rFonts w:ascii="Consolas" w:hAnsi="Consolas" w:cs="Consolas"/>
-                <w:color w:val="000000"/>
-                <w:sz w:val="20"/>
-                <w:szCs w:val="20"/>
-              </w:rPr>
-            </w:pPr>
-          </w:p>
-        </w:tc>
-        <w:tc>
-          <w:tcPr>
-            <w:tcW w:w="7735" w:type="dxa"/>
-          </w:tcPr>
-          <w:p>
-            <w:pPr>
-              <w:autoSpaceDE w:val="0"/>
-              <w:autoSpaceDN w:val="0"/>
-              <w:adjustRightInd w:val="0"/>
-              <w:rPr>
-                <w:rFonts w:ascii="Consolas" w:hAnsi="Consolas" w:cs="Consolas"/>
-                <w:sz w:val="20"/>
-                <w:szCs w:val="20"/>
-              </w:rPr>
-            </w:pPr>
-          </w:p>
-        </w:tc>
-      </w:tr>
-      <w:tr>
-        <w:tc>
-          <w:tcPr>
-            <w:tcW w:w="1615" w:type="dxa"/>
-          </w:tcPr>
-          <w:p>
-            <w:pPr>
-              <w:autoSpaceDE w:val="0"/>
-              <w:autoSpaceDN w:val="0"/>
-              <w:adjustRightInd w:val="0"/>
-              <w:rPr>
-                <w:rFonts w:ascii="Consolas" w:hAnsi="Consolas" w:cs="Consolas"/>
-                <w:color w:val="000000"/>
-                <w:sz w:val="20"/>
-                <w:szCs w:val="20"/>
-              </w:rPr>
-            </w:pPr>
-          </w:p>
-        </w:tc>
-        <w:tc>
-          <w:tcPr>
-            <w:tcW w:w="7735" w:type="dxa"/>
-          </w:tcPr>
-          <w:p>
-            <w:pPr>
-              <w:autoSpaceDE w:val="0"/>
-              <w:autoSpaceDN w:val="0"/>
-              <w:adjustRightInd w:val="0"/>
-              <w:rPr>
-                <w:rFonts w:ascii="Consolas" w:hAnsi="Consolas" w:cs="Consolas"/>
-                <w:sz w:val="20"/>
-                <w:szCs w:val="20"/>
-              </w:rPr>
-            </w:pPr>
-          </w:p>
-        </w:tc>
-      </w:tr>
-      <w:tr>
-        <w:tc>
-          <w:tcPr>
-            <w:tcW w:w="1615" w:type="dxa"/>
-          </w:tcPr>
-          <w:p>
-            <w:pPr>
-              <w:autoSpaceDE w:val="0"/>
-              <w:autoSpaceDN w:val="0"/>
-              <w:adjustRightInd w:val="0"/>
-              <w:rPr>
-                <w:rFonts w:ascii="Consolas" w:hAnsi="Consolas" w:cs="Consolas"/>
-                <w:color w:val="000000"/>
-                <w:sz w:val="20"/>
-                <w:szCs w:val="20"/>
-              </w:rPr>
-            </w:pPr>
-          </w:p>
-        </w:tc>
-        <w:tc>
-          <w:tcPr>
-            <w:tcW w:w="7735" w:type="dxa"/>
-          </w:tcPr>
-          <w:p>
-            <w:pPr>
-              <w:autoSpaceDE w:val="0"/>
-              <w:autoSpaceDN w:val="0"/>
-              <w:adjustRightInd w:val="0"/>
-              <w:rPr>
-                <w:rFonts w:ascii="Consolas" w:hAnsi="Consolas" w:cs="Consolas"/>
-                <w:sz w:val="20"/>
-                <w:szCs w:val="20"/>
-              </w:rPr>
-            </w:pPr>
+            <w:r>
+              <w:rPr>
+                <w:rFonts w:ascii="Consolas" w:hAnsi="Consolas" w:cs="Consolas"/>
+                <w:sz w:val="20"/>
+                <w:szCs w:val="20"/>
+              </w:rPr>
+              <w:t>Heartrate data from heartrate simulator</w:t>
+            </w:r>
           </w:p>
         </w:tc>
       </w:tr>
@@ -3718,7 +4031,7 @@
 
 <file path=word/comments.xml><?xml version="1.0" encoding="utf-8"?>
 <w:comments xmlns:wpc="http://schemas.microsoft.com/office/word/2010/wordprocessingCanvas" xmlns:mc="http://schemas.openxmlformats.org/markup-compatibility/2006" xmlns:o="urn:schemas-microsoft-com:office:office" xmlns:r="http://schemas.openxmlformats.org/officeDocument/2006/relationships" xmlns:m="http://schemas.openxmlformats.org/officeDocument/2006/math" xmlns:v="urn:schemas-microsoft-com:vml" xmlns:wp14="http://schemas.microsoft.com/office/word/2010/wordprocessingDrawing" xmlns:wp="http://schemas.openxmlformats.org/drawingml/2006/wordprocessingDrawing" xmlns:w10="urn:schemas-microsoft-com:office:word" xmlns:w="http://schemas.openxmlformats.org/wordprocessingml/2006/main" xmlns:w14="http://schemas.microsoft.com/office/word/2010/wordml" xmlns:w15="http://schemas.microsoft.com/office/word/2012/wordml" xmlns:wpg="http://schemas.microsoft.com/office/word/2010/wordprocessingGroup" xmlns:wpi="http://schemas.microsoft.com/office/word/2010/wordprocessingInk" xmlns:wne="http://schemas.microsoft.com/office/word/2006/wordml" xmlns:wps="http://schemas.microsoft.com/office/word/2010/wordprocessingShape" mc:Ignorable="w14 w15 wp14">
-  <w:comment w:id="0" w:author="Nilay Tiwari" w:date="2020-02-17T11:12:00Z" w:initials="NT">
+  <w:comment w:id="5" w:author="Nilay Tiwari" w:date="2020-02-17T11:12:00Z" w:initials="NT">
     <w:p>
       <w:pPr>
         <w:pStyle w:val="CommentText"/>
@@ -3734,7 +4047,7 @@
       </w:r>
     </w:p>
   </w:comment>
-  <w:comment w:id="1" w:author="Nilay Tiwari" w:date="2020-02-17T11:13:00Z" w:initials="NT">
+  <w:comment w:id="6" w:author="yashvant chauhan" w:date="2020-04-06T10:41:00Z" w:initials="yc">
     <w:p>
       <w:pPr>
         <w:pStyle w:val="CommentText"/>
@@ -3746,11 +4059,11 @@
         <w:annotationRef/>
       </w:r>
       <w:r>
-        <w:t xml:space="preserve">There should be another rest also which tell you device Id and patientId mapping. You can create the same in DB </w:t>
+        <w:t>Removed loaded from Provider data</w:t>
       </w:r>
     </w:p>
   </w:comment>
-  <w:comment w:id="2" w:author="Nilay Tiwari" w:date="2020-02-17T11:14:00Z" w:initials="NT">
+  <w:comment w:id="43" w:author="Nilay Tiwari" w:date="2020-02-17T11:13:00Z" w:initials="NT">
     <w:p>
       <w:pPr>
         <w:pStyle w:val="CommentText"/>
@@ -3762,11 +4075,11 @@
         <w:annotationRef/>
       </w:r>
       <w:r>
-        <w:t>By default this will tell you the last 10 min , at max you can get a complete day data  by passing the argument</w:t>
+        <w:t xml:space="preserve">There should be another rest also which tell you device Id and patientId mapping. You can create the same in DB </w:t>
       </w:r>
     </w:p>
   </w:comment>
-  <w:comment w:id="3" w:author="Nilay Tiwari" w:date="2020-02-17T11:16:00Z" w:initials="NT">
+  <w:comment w:id="44" w:author="yashvant chauhan" w:date="2020-04-06T10:18:00Z" w:initials="yc">
     <w:p>
       <w:pPr>
         <w:pStyle w:val="CommentText"/>
@@ -3778,11 +4091,11 @@
         <w:annotationRef/>
       </w:r>
       <w:r>
-        <w:t>Patient and Provider mapping required to identify the doctor email</w:t>
+        <w:t>Added new table patient_device</w:t>
       </w:r>
     </w:p>
   </w:comment>
-  <w:comment w:id="4" w:author="Nilay Tiwari" w:date="2020-02-17T11:17:00Z" w:initials="NT">
+  <w:comment w:id="45" w:author="Nilay Tiwari" w:date="2020-02-17T11:14:00Z" w:initials="NT">
     <w:p>
       <w:pPr>
         <w:pStyle w:val="CommentText"/>
@@ -3794,20 +4107,117 @@
         <w:annotationRef/>
       </w:r>
       <w:r>
-        <w:t xml:space="preserve">Please create a new section for DB tables of dynamo db with  sort key and range key detail. </w:t>
-      </w:r>
-    </w:p>
+        <w:t>By default this will tell you the last 10 min , at max you can get a complete day data  by passing the argument</w:t>
+      </w:r>
+    </w:p>
+  </w:comment>
+  <w:comment w:id="46" w:author="yashvant chauhan" w:date="2020-04-06T10:20:00Z" w:initials="yc">
     <w:p>
       <w:pPr>
         <w:pStyle w:val="CommentText"/>
       </w:pPr>
-    </w:p>
+      <w:r>
+        <w:rPr>
+          <w:rStyle w:val="CommentReference"/>
+        </w:rPr>
+        <w:annotationRef/>
+      </w:r>
+      <w:r>
+        <w:t xml:space="preserve">Implemented default 10 minutes (could be configurable ) data and if </w:t>
+      </w:r>
+      <w:r>
+        <w:rPr>
+          <w:i/>
+        </w:rPr>
+        <w:t>todayData</w:t>
+      </w:r>
+      <w:r>
+        <w:rPr>
+          <w:i/>
+        </w:rPr>
+        <w:t xml:space="preserve"> query parameter is true then return whole day  patients heartdata</w:t>
+      </w:r>
+    </w:p>
+  </w:comment>
+  <w:comment w:id="55" w:author="Nilay Tiwari" w:date="2020-02-17T11:16:00Z" w:initials="NT">
     <w:p>
       <w:pPr>
         <w:pStyle w:val="CommentText"/>
       </w:pPr>
       <w:r>
+        <w:rPr>
+          <w:rStyle w:val="CommentReference"/>
+        </w:rPr>
+        <w:annotationRef/>
+      </w:r>
+      <w:r>
+        <w:t>Patient and Provider mapping required to identify the doctor email</w:t>
+      </w:r>
+    </w:p>
+  </w:comment>
+  <w:comment w:id="56" w:author="yashvant chauhan" w:date="2020-04-06T10:25:00Z" w:initials="yc">
+    <w:p>
+      <w:pPr>
+        <w:pStyle w:val="CommentText"/>
+      </w:pPr>
+      <w:r>
+        <w:rPr>
+          <w:rStyle w:val="CommentReference"/>
+        </w:rPr>
+        <w:annotationRef/>
+      </w:r>
+      <w:r>
+        <w:t>Patients has primary health provider Id to retrieve provider email</w:t>
+      </w:r>
+    </w:p>
+  </w:comment>
+  <w:comment w:id="57" w:author="Nilay Tiwari" w:date="2020-02-17T11:17:00Z" w:initials="NT">
+    <w:p>
+      <w:pPr>
+        <w:pStyle w:val="CommentText"/>
+      </w:pPr>
+      <w:r>
+        <w:rPr>
+          <w:rStyle w:val="CommentReference"/>
+        </w:rPr>
+        <w:annotationRef/>
+      </w:r>
+      <w:r>
+        <w:t xml:space="preserve">Please create a new section for DB tables of dynamo db with  sort key and range key detail. </w:t>
+      </w:r>
+    </w:p>
+    <w:p>
+      <w:pPr>
+        <w:pStyle w:val="CommentText"/>
+      </w:pPr>
+    </w:p>
+    <w:p>
+      <w:pPr>
+        <w:pStyle w:val="CommentText"/>
+      </w:pPr>
+      <w:r>
         <w:t xml:space="preserve">Please design dynamo db tables. </w:t>
+      </w:r>
+    </w:p>
+    <w:p>
+      <w:pPr>
+        <w:pStyle w:val="CommentText"/>
+      </w:pPr>
+    </w:p>
+  </w:comment>
+  <w:comment w:id="58" w:author="yashvant chauhan" w:date="2020-04-06T10:27:00Z" w:initials="yc">
+    <w:p>
+      <w:pPr>
+        <w:pStyle w:val="CommentText"/>
+      </w:pPr>
+      <w:r>
+        <w:rPr>
+          <w:rStyle w:val="CommentReference"/>
+        </w:rPr>
+        <w:annotationRef/>
+      </w:r>
+      <w:r>
+        <w:t>Add table section below</w:t>
       </w:r>
     </w:p>
   </w:comment>
@@ -3817,10 +4227,15 @@
 <file path=word/commentsExtended.xml><?xml version="1.0" encoding="utf-8"?>
 <w15:commentsEx xmlns:wpc="http://schemas.microsoft.com/office/word/2010/wordprocessingCanvas" xmlns:mc="http://schemas.openxmlformats.org/markup-compatibility/2006" xmlns:o="urn:schemas-microsoft-com:office:office" xmlns:r="http://schemas.openxmlformats.org/officeDocument/2006/relationships" xmlns:m="http://schemas.openxmlformats.org/officeDocument/2006/math" xmlns:v="urn:schemas-microsoft-com:vml" xmlns:wp14="http://schemas.microsoft.com/office/word/2010/wordprocessingDrawing" xmlns:wp="http://schemas.openxmlformats.org/drawingml/2006/wordprocessingDrawing" xmlns:w10="urn:schemas-microsoft-com:office:word" xmlns:w="http://schemas.openxmlformats.org/wordprocessingml/2006/main" xmlns:w14="http://schemas.microsoft.com/office/word/2010/wordml" xmlns:w15="http://schemas.microsoft.com/office/word/2012/wordml" xmlns:wpg="http://schemas.microsoft.com/office/word/2010/wordprocessingGroup" xmlns:wpi="http://schemas.microsoft.com/office/word/2010/wordprocessingInk" xmlns:wne="http://schemas.microsoft.com/office/word/2006/wordml" xmlns:wps="http://schemas.microsoft.com/office/word/2010/wordprocessingShape" mc:Ignorable="w14 w15 wp14">
   <w15:commentEx w15:paraId="55A42500" w15:done="0"/>
+  <w15:commentEx w15:paraId="32FC3004" w15:paraIdParent="55A42500" w15:done="0"/>
   <w15:commentEx w15:paraId="73636B6F" w15:done="0"/>
+  <w15:commentEx w15:paraId="3BE1ED1A" w15:paraIdParent="73636B6F" w15:done="0"/>
   <w15:commentEx w15:paraId="075A31A8" w15:done="0"/>
+  <w15:commentEx w15:paraId="6C0AFCD1" w15:paraIdParent="075A31A8" w15:done="0"/>
   <w15:commentEx w15:paraId="69F0D8A2" w15:done="0"/>
+  <w15:commentEx w15:paraId="04FFAF05" w15:paraIdParent="69F0D8A2" w15:done="0"/>
   <w15:commentEx w15:paraId="5C052F11" w15:done="0"/>
+  <w15:commentEx w15:paraId="5B5E5451" w15:paraIdParent="5C052F11" w15:done="0"/>
 </w15:commentsEx>
 </file>
 
@@ -3896,6 +4311,9 @@
 
 <file path=word/people.xml><?xml version="1.0" encoding="utf-8"?>
 <w15:people xmlns:wpc="http://schemas.microsoft.com/office/word/2010/wordprocessingCanvas" xmlns:mc="http://schemas.openxmlformats.org/markup-compatibility/2006" xmlns:o="urn:schemas-microsoft-com:office:office" xmlns:r="http://schemas.openxmlformats.org/officeDocument/2006/relationships" xmlns:m="http://schemas.openxmlformats.org/officeDocument/2006/math" xmlns:v="urn:schemas-microsoft-com:vml" xmlns:wp14="http://schemas.microsoft.com/office/word/2010/wordprocessingDrawing" xmlns:wp="http://schemas.openxmlformats.org/drawingml/2006/wordprocessingDrawing" xmlns:w10="urn:schemas-microsoft-com:office:word" xmlns:w="http://schemas.openxmlformats.org/wordprocessingml/2006/main" xmlns:w14="http://schemas.microsoft.com/office/word/2010/wordml" xmlns:w15="http://schemas.microsoft.com/office/word/2012/wordml" xmlns:wpg="http://schemas.microsoft.com/office/word/2010/wordprocessingGroup" xmlns:wpi="http://schemas.microsoft.com/office/word/2010/wordprocessingInk" xmlns:wne="http://schemas.microsoft.com/office/word/2006/wordml" xmlns:wps="http://schemas.microsoft.com/office/word/2010/wordprocessingShape" mc:Ignorable="w14 w15 wp14">
+  <w15:person w15:author="yashvant chauhan">
+    <w15:presenceInfo w15:providerId="None" w15:userId="yashvant chauhan"/>
+  </w15:person>
   <w15:person w15:author="Nilay Tiwari">
     <w15:presenceInfo w15:providerId="AD" w15:userId="S::nilay.tiwari@hcl.com::e14e92ca-6bce-480a-a9be-7e816f4dfdf4"/>
   </w15:person>

</xml_diff>

<commit_message>
updated junit test cases
</commit_message>
<xml_diff>
--- a/Healthcare app-v1.0.docx
+++ b/Healthcare app-v1.0.docx
@@ -3572,7 +3572,34 @@
                 <w:sz w:val="20"/>
                 <w:szCs w:val="20"/>
               </w:rPr>
-              <w:t>mobileNumber</w:t>
+              <w:t>M</w:t>
+            </w:r>
+            <w:r>
+              <w:rPr>
+                <w:rFonts w:ascii="Consolas" w:hAnsi="Consolas" w:cs="Consolas"/>
+                <w:color w:val="0000C0"/>
+                <w:sz w:val="20"/>
+                <w:szCs w:val="20"/>
+              </w:rPr>
+              <w:t>obile</w:t>
+            </w:r>
+            <w:r>
+              <w:rPr>
+                <w:rFonts w:ascii="Consolas" w:hAnsi="Consolas" w:cs="Consolas"/>
+                <w:color w:val="0000C0"/>
+                <w:sz w:val="20"/>
+                <w:szCs w:val="20"/>
+              </w:rPr>
+              <w:t>_n</w:t>
+            </w:r>
+            <w:r>
+              <w:rPr>
+                <w:rFonts w:ascii="Consolas" w:hAnsi="Consolas" w:cs="Consolas"/>
+                <w:color w:val="0000C0"/>
+                <w:sz w:val="20"/>
+                <w:szCs w:val="20"/>
+              </w:rPr>
+              <w:t>umber</w:t>
             </w:r>
           </w:p>
         </w:tc>
@@ -3839,6 +3866,7 @@
                 <w:szCs w:val="20"/>
               </w:rPr>
             </w:pPr>
+            <w:bookmarkStart w:id="101" w:name="_GoBack" w:colFirst="0" w:colLast="1"/>
             <w:r>
               <w:rPr>
                 <w:rFonts w:ascii="Consolas" w:hAnsi="Consolas" w:cs="Consolas"/>
@@ -4006,21 +4034,12 @@
                 <w:sz w:val="20"/>
                 <w:szCs w:val="20"/>
               </w:rPr>
-              <w:t>, con</w:t>
-            </w:r>
-            <w:bookmarkStart w:id="101" w:name="_GoBack"/>
-            <w:bookmarkEnd w:id="101"/>
-            <w:r>
-              <w:rPr>
-                <w:rFonts w:ascii="Consolas" w:hAnsi="Consolas" w:cs="Consolas"/>
-                <w:sz w:val="20"/>
-                <w:szCs w:val="20"/>
-              </w:rPr>
-              <w:t>tains heartrate and patientId</w:t>
-            </w:r>
-          </w:p>
-        </w:tc>
-      </w:tr>
+              <w:t>, contains heartrate and patientId</w:t>
+            </w:r>
+          </w:p>
+        </w:tc>
+      </w:tr>
+      <w:bookmarkEnd w:id="101"/>
     </w:tbl>
     <w:p>
       <w:pPr>

</xml_diff>